<commit_message>
cap nhat file cuoi ngay
</commit_message>
<xml_diff>
--- a/SAD.docx
+++ b/SAD.docx
@@ -191,7 +191,273 @@
         <w:rPr>
           <w:lang w:val="en-US"/>
         </w:rPr>
-        <w:t>Tài liệu này mô tả chức năng và nhiệm vụ cho vi điều khiển STM32F103C8T6 được lắp đặt trên vệ tinh cansat.</w:t>
+        <w:t xml:space="preserve">Tài </w:t>
+      </w:r>
+      <w:proofErr w:type="spellStart"/>
+      <w:r>
+        <w:rPr>
+          <w:lang w:val="en-US"/>
+        </w:rPr>
+        <w:t>liệu</w:t>
+      </w:r>
+      <w:proofErr w:type="spellEnd"/>
+      <w:r>
+        <w:rPr>
+          <w:lang w:val="en-US"/>
+        </w:rPr>
+        <w:t xml:space="preserve"> </w:t>
+      </w:r>
+      <w:proofErr w:type="spellStart"/>
+      <w:r>
+        <w:rPr>
+          <w:lang w:val="en-US"/>
+        </w:rPr>
+        <w:t>này</w:t>
+      </w:r>
+      <w:proofErr w:type="spellEnd"/>
+      <w:r>
+        <w:rPr>
+          <w:lang w:val="en-US"/>
+        </w:rPr>
+        <w:t xml:space="preserve"> </w:t>
+      </w:r>
+      <w:proofErr w:type="spellStart"/>
+      <w:r>
+        <w:rPr>
+          <w:lang w:val="en-US"/>
+        </w:rPr>
+        <w:t>mô</w:t>
+      </w:r>
+      <w:proofErr w:type="spellEnd"/>
+      <w:r>
+        <w:rPr>
+          <w:lang w:val="en-US"/>
+        </w:rPr>
+        <w:t xml:space="preserve"> </w:t>
+      </w:r>
+      <w:proofErr w:type="spellStart"/>
+      <w:r>
+        <w:rPr>
+          <w:lang w:val="en-US"/>
+        </w:rPr>
+        <w:t>tả</w:t>
+      </w:r>
+      <w:proofErr w:type="spellEnd"/>
+      <w:r>
+        <w:rPr>
+          <w:lang w:val="en-US"/>
+        </w:rPr>
+        <w:t xml:space="preserve"> </w:t>
+      </w:r>
+      <w:proofErr w:type="spellStart"/>
+      <w:r>
+        <w:rPr>
+          <w:lang w:val="en-US"/>
+        </w:rPr>
+        <w:t>chức</w:t>
+      </w:r>
+      <w:proofErr w:type="spellEnd"/>
+      <w:r>
+        <w:rPr>
+          <w:lang w:val="en-US"/>
+        </w:rPr>
+        <w:t xml:space="preserve"> </w:t>
+      </w:r>
+      <w:proofErr w:type="spellStart"/>
+      <w:r>
+        <w:rPr>
+          <w:lang w:val="en-US"/>
+        </w:rPr>
+        <w:t>năng</w:t>
+      </w:r>
+      <w:proofErr w:type="spellEnd"/>
+      <w:r>
+        <w:rPr>
+          <w:lang w:val="en-US"/>
+        </w:rPr>
+        <w:t xml:space="preserve"> </w:t>
+      </w:r>
+      <w:proofErr w:type="spellStart"/>
+      <w:r>
+        <w:rPr>
+          <w:lang w:val="en-US"/>
+        </w:rPr>
+        <w:t>và</w:t>
+      </w:r>
+      <w:proofErr w:type="spellEnd"/>
+      <w:r>
+        <w:rPr>
+          <w:lang w:val="en-US"/>
+        </w:rPr>
+        <w:t xml:space="preserve"> </w:t>
+      </w:r>
+      <w:proofErr w:type="spellStart"/>
+      <w:r>
+        <w:rPr>
+          <w:lang w:val="en-US"/>
+        </w:rPr>
+        <w:t>nhiệm</w:t>
+      </w:r>
+      <w:proofErr w:type="spellEnd"/>
+      <w:r>
+        <w:rPr>
+          <w:lang w:val="en-US"/>
+        </w:rPr>
+        <w:t xml:space="preserve"> </w:t>
+      </w:r>
+      <w:proofErr w:type="spellStart"/>
+      <w:r>
+        <w:rPr>
+          <w:lang w:val="en-US"/>
+        </w:rPr>
+        <w:t>vụ</w:t>
+      </w:r>
+      <w:proofErr w:type="spellEnd"/>
+      <w:r>
+        <w:rPr>
+          <w:lang w:val="en-US"/>
+        </w:rPr>
+        <w:t xml:space="preserve"> </w:t>
+      </w:r>
+      <w:proofErr w:type="spellStart"/>
+      <w:r>
+        <w:rPr>
+          <w:lang w:val="en-US"/>
+        </w:rPr>
+        <w:t>cho</w:t>
+      </w:r>
+      <w:proofErr w:type="spellEnd"/>
+      <w:r>
+        <w:rPr>
+          <w:lang w:val="en-US"/>
+        </w:rPr>
+        <w:t xml:space="preserve"> vi </w:t>
+      </w:r>
+      <w:proofErr w:type="spellStart"/>
+      <w:r>
+        <w:rPr>
+          <w:lang w:val="en-US"/>
+        </w:rPr>
+        <w:t>điều</w:t>
+      </w:r>
+      <w:proofErr w:type="spellEnd"/>
+      <w:r>
+        <w:rPr>
+          <w:lang w:val="en-US"/>
+        </w:rPr>
+        <w:t xml:space="preserve"> </w:t>
+      </w:r>
+      <w:proofErr w:type="spellStart"/>
+      <w:r>
+        <w:rPr>
+          <w:lang w:val="en-US"/>
+        </w:rPr>
+        <w:t>khiển</w:t>
+      </w:r>
+      <w:proofErr w:type="spellEnd"/>
+      <w:r>
+        <w:rPr>
+          <w:lang w:val="en-US"/>
+        </w:rPr>
+        <w:t xml:space="preserve"> STM32F103C8T6 </w:t>
+      </w:r>
+      <w:proofErr w:type="spellStart"/>
+      <w:r>
+        <w:rPr>
+          <w:lang w:val="en-US"/>
+        </w:rPr>
+        <w:t>được</w:t>
+      </w:r>
+      <w:proofErr w:type="spellEnd"/>
+      <w:r>
+        <w:rPr>
+          <w:lang w:val="en-US"/>
+        </w:rPr>
+        <w:t xml:space="preserve"> </w:t>
+      </w:r>
+      <w:proofErr w:type="spellStart"/>
+      <w:r>
+        <w:rPr>
+          <w:lang w:val="en-US"/>
+        </w:rPr>
+        <w:t>lắp</w:t>
+      </w:r>
+      <w:proofErr w:type="spellEnd"/>
+      <w:r>
+        <w:rPr>
+          <w:lang w:val="en-US"/>
+        </w:rPr>
+        <w:t xml:space="preserve"> </w:t>
+      </w:r>
+      <w:proofErr w:type="spellStart"/>
+      <w:r>
+        <w:rPr>
+          <w:lang w:val="en-US"/>
+        </w:rPr>
+        <w:t>đặt</w:t>
+      </w:r>
+      <w:proofErr w:type="spellEnd"/>
+      <w:r>
+        <w:rPr>
+          <w:lang w:val="en-US"/>
+        </w:rPr>
+        <w:t xml:space="preserve"> </w:t>
+      </w:r>
+      <w:proofErr w:type="spellStart"/>
+      <w:r>
+        <w:rPr>
+          <w:lang w:val="en-US"/>
+        </w:rPr>
+        <w:t>trên</w:t>
+      </w:r>
+      <w:proofErr w:type="spellEnd"/>
+      <w:r>
+        <w:rPr>
+          <w:lang w:val="en-US"/>
+        </w:rPr>
+        <w:t xml:space="preserve"> </w:t>
+      </w:r>
+      <w:proofErr w:type="spellStart"/>
+      <w:r>
+        <w:rPr>
+          <w:lang w:val="en-US"/>
+        </w:rPr>
+        <w:t>vệ</w:t>
+      </w:r>
+      <w:proofErr w:type="spellEnd"/>
+      <w:r>
+        <w:rPr>
+          <w:lang w:val="en-US"/>
+        </w:rPr>
+        <w:t xml:space="preserve"> </w:t>
+      </w:r>
+      <w:proofErr w:type="spellStart"/>
+      <w:r>
+        <w:rPr>
+          <w:lang w:val="en-US"/>
+        </w:rPr>
+        <w:t>tinh</w:t>
+      </w:r>
+      <w:proofErr w:type="spellEnd"/>
+      <w:r>
+        <w:rPr>
+          <w:lang w:val="en-US"/>
+        </w:rPr>
+        <w:t xml:space="preserve"> </w:t>
+      </w:r>
+      <w:proofErr w:type="spellStart"/>
+      <w:r>
+        <w:rPr>
+          <w:lang w:val="en-US"/>
+        </w:rPr>
+        <w:t>cansat</w:t>
+      </w:r>
+      <w:proofErr w:type="spellEnd"/>
+      <w:r>
+        <w:rPr>
+          <w:lang w:val="en-US"/>
+        </w:rPr>
+        <w:t>.</w:t>
       </w:r>
     </w:p>
     <w:p>
@@ -204,7 +470,609 @@
         <w:rPr>
           <w:lang w:val="en-US"/>
         </w:rPr>
-        <w:t xml:space="preserve">Phạm vi nghiên cứu tập trung vào hệ thống xử lý thời gian thực cho các cảm biến được lắp đặt trên thân của Cansat, có cơ chết giao tiếp với trạm mặt đất qua lora và lưu dữ liệu vào module thẻ nhớ trực tiếp trên Cansat. </w:t>
+        <w:t xml:space="preserve">Phạm vi </w:t>
+      </w:r>
+      <w:proofErr w:type="spellStart"/>
+      <w:r>
+        <w:rPr>
+          <w:lang w:val="en-US"/>
+        </w:rPr>
+        <w:t>nghiên</w:t>
+      </w:r>
+      <w:proofErr w:type="spellEnd"/>
+      <w:r>
+        <w:rPr>
+          <w:lang w:val="en-US"/>
+        </w:rPr>
+        <w:t xml:space="preserve"> </w:t>
+      </w:r>
+      <w:proofErr w:type="spellStart"/>
+      <w:r>
+        <w:rPr>
+          <w:lang w:val="en-US"/>
+        </w:rPr>
+        <w:t>cứu</w:t>
+      </w:r>
+      <w:proofErr w:type="spellEnd"/>
+      <w:r>
+        <w:rPr>
+          <w:lang w:val="en-US"/>
+        </w:rPr>
+        <w:t xml:space="preserve"> </w:t>
+      </w:r>
+      <w:proofErr w:type="spellStart"/>
+      <w:r>
+        <w:rPr>
+          <w:lang w:val="en-US"/>
+        </w:rPr>
+        <w:t>tập</w:t>
+      </w:r>
+      <w:proofErr w:type="spellEnd"/>
+      <w:r>
+        <w:rPr>
+          <w:lang w:val="en-US"/>
+        </w:rPr>
+        <w:t xml:space="preserve"> </w:t>
+      </w:r>
+      <w:proofErr w:type="spellStart"/>
+      <w:r>
+        <w:rPr>
+          <w:lang w:val="en-US"/>
+        </w:rPr>
+        <w:t>trung</w:t>
+      </w:r>
+      <w:proofErr w:type="spellEnd"/>
+      <w:r>
+        <w:rPr>
+          <w:lang w:val="en-US"/>
+        </w:rPr>
+        <w:t xml:space="preserve"> </w:t>
+      </w:r>
+      <w:proofErr w:type="spellStart"/>
+      <w:r>
+        <w:rPr>
+          <w:lang w:val="en-US"/>
+        </w:rPr>
+        <w:t>vào</w:t>
+      </w:r>
+      <w:proofErr w:type="spellEnd"/>
+      <w:r>
+        <w:rPr>
+          <w:lang w:val="en-US"/>
+        </w:rPr>
+        <w:t xml:space="preserve"> </w:t>
+      </w:r>
+      <w:proofErr w:type="spellStart"/>
+      <w:r>
+        <w:rPr>
+          <w:lang w:val="en-US"/>
+        </w:rPr>
+        <w:t>hệ</w:t>
+      </w:r>
+      <w:proofErr w:type="spellEnd"/>
+      <w:r>
+        <w:rPr>
+          <w:lang w:val="en-US"/>
+        </w:rPr>
+        <w:t xml:space="preserve"> </w:t>
+      </w:r>
+      <w:proofErr w:type="spellStart"/>
+      <w:r>
+        <w:rPr>
+          <w:lang w:val="en-US"/>
+        </w:rPr>
+        <w:t>thống</w:t>
+      </w:r>
+      <w:proofErr w:type="spellEnd"/>
+      <w:r>
+        <w:rPr>
+          <w:lang w:val="en-US"/>
+        </w:rPr>
+        <w:t xml:space="preserve"> </w:t>
+      </w:r>
+      <w:proofErr w:type="spellStart"/>
+      <w:r>
+        <w:rPr>
+          <w:lang w:val="en-US"/>
+        </w:rPr>
+        <w:t>xử</w:t>
+      </w:r>
+      <w:proofErr w:type="spellEnd"/>
+      <w:r>
+        <w:rPr>
+          <w:lang w:val="en-US"/>
+        </w:rPr>
+        <w:t xml:space="preserve"> </w:t>
+      </w:r>
+      <w:proofErr w:type="spellStart"/>
+      <w:r>
+        <w:rPr>
+          <w:lang w:val="en-US"/>
+        </w:rPr>
+        <w:t>lý</w:t>
+      </w:r>
+      <w:proofErr w:type="spellEnd"/>
+      <w:r>
+        <w:rPr>
+          <w:lang w:val="en-US"/>
+        </w:rPr>
+        <w:t xml:space="preserve"> </w:t>
+      </w:r>
+      <w:proofErr w:type="spellStart"/>
+      <w:r>
+        <w:rPr>
+          <w:lang w:val="en-US"/>
+        </w:rPr>
+        <w:t>thời</w:t>
+      </w:r>
+      <w:proofErr w:type="spellEnd"/>
+      <w:r>
+        <w:rPr>
+          <w:lang w:val="en-US"/>
+        </w:rPr>
+        <w:t xml:space="preserve"> </w:t>
+      </w:r>
+      <w:proofErr w:type="spellStart"/>
+      <w:r>
+        <w:rPr>
+          <w:lang w:val="en-US"/>
+        </w:rPr>
+        <w:t>gian</w:t>
+      </w:r>
+      <w:proofErr w:type="spellEnd"/>
+      <w:r>
+        <w:rPr>
+          <w:lang w:val="en-US"/>
+        </w:rPr>
+        <w:t xml:space="preserve"> </w:t>
+      </w:r>
+      <w:proofErr w:type="spellStart"/>
+      <w:r>
+        <w:rPr>
+          <w:lang w:val="en-US"/>
+        </w:rPr>
+        <w:t>thực</w:t>
+      </w:r>
+      <w:proofErr w:type="spellEnd"/>
+      <w:r>
+        <w:rPr>
+          <w:lang w:val="en-US"/>
+        </w:rPr>
+        <w:t xml:space="preserve"> </w:t>
+      </w:r>
+      <w:proofErr w:type="spellStart"/>
+      <w:r>
+        <w:rPr>
+          <w:lang w:val="en-US"/>
+        </w:rPr>
+        <w:t>cho</w:t>
+      </w:r>
+      <w:proofErr w:type="spellEnd"/>
+      <w:r>
+        <w:rPr>
+          <w:lang w:val="en-US"/>
+        </w:rPr>
+        <w:t xml:space="preserve"> </w:t>
+      </w:r>
+      <w:proofErr w:type="spellStart"/>
+      <w:r>
+        <w:rPr>
+          <w:lang w:val="en-US"/>
+        </w:rPr>
+        <w:t>các</w:t>
+      </w:r>
+      <w:proofErr w:type="spellEnd"/>
+      <w:r>
+        <w:rPr>
+          <w:lang w:val="en-US"/>
+        </w:rPr>
+        <w:t xml:space="preserve"> </w:t>
+      </w:r>
+      <w:proofErr w:type="spellStart"/>
+      <w:r>
+        <w:rPr>
+          <w:lang w:val="en-US"/>
+        </w:rPr>
+        <w:t>cảm</w:t>
+      </w:r>
+      <w:proofErr w:type="spellEnd"/>
+      <w:r>
+        <w:rPr>
+          <w:lang w:val="en-US"/>
+        </w:rPr>
+        <w:t xml:space="preserve"> </w:t>
+      </w:r>
+      <w:proofErr w:type="spellStart"/>
+      <w:r>
+        <w:rPr>
+          <w:lang w:val="en-US"/>
+        </w:rPr>
+        <w:t>biến</w:t>
+      </w:r>
+      <w:proofErr w:type="spellEnd"/>
+      <w:r>
+        <w:rPr>
+          <w:lang w:val="en-US"/>
+        </w:rPr>
+        <w:t xml:space="preserve"> </w:t>
+      </w:r>
+      <w:proofErr w:type="spellStart"/>
+      <w:r>
+        <w:rPr>
+          <w:lang w:val="en-US"/>
+        </w:rPr>
+        <w:t>được</w:t>
+      </w:r>
+      <w:proofErr w:type="spellEnd"/>
+      <w:r>
+        <w:rPr>
+          <w:lang w:val="en-US"/>
+        </w:rPr>
+        <w:t xml:space="preserve"> </w:t>
+      </w:r>
+      <w:proofErr w:type="spellStart"/>
+      <w:r>
+        <w:rPr>
+          <w:lang w:val="en-US"/>
+        </w:rPr>
+        <w:t>lắp</w:t>
+      </w:r>
+      <w:proofErr w:type="spellEnd"/>
+      <w:r>
+        <w:rPr>
+          <w:lang w:val="en-US"/>
+        </w:rPr>
+        <w:t xml:space="preserve"> </w:t>
+      </w:r>
+      <w:proofErr w:type="spellStart"/>
+      <w:r>
+        <w:rPr>
+          <w:lang w:val="en-US"/>
+        </w:rPr>
+        <w:t>đặt</w:t>
+      </w:r>
+      <w:proofErr w:type="spellEnd"/>
+      <w:r>
+        <w:rPr>
+          <w:lang w:val="en-US"/>
+        </w:rPr>
+        <w:t xml:space="preserve"> </w:t>
+      </w:r>
+      <w:proofErr w:type="spellStart"/>
+      <w:r>
+        <w:rPr>
+          <w:lang w:val="en-US"/>
+        </w:rPr>
+        <w:t>trên</w:t>
+      </w:r>
+      <w:proofErr w:type="spellEnd"/>
+      <w:r>
+        <w:rPr>
+          <w:lang w:val="en-US"/>
+        </w:rPr>
+        <w:t xml:space="preserve"> </w:t>
+      </w:r>
+      <w:proofErr w:type="spellStart"/>
+      <w:r>
+        <w:rPr>
+          <w:lang w:val="en-US"/>
+        </w:rPr>
+        <w:t>thân</w:t>
+      </w:r>
+      <w:proofErr w:type="spellEnd"/>
+      <w:r>
+        <w:rPr>
+          <w:lang w:val="en-US"/>
+        </w:rPr>
+        <w:t xml:space="preserve"> </w:t>
+      </w:r>
+      <w:proofErr w:type="spellStart"/>
+      <w:r>
+        <w:rPr>
+          <w:lang w:val="en-US"/>
+        </w:rPr>
+        <w:t>của</w:t>
+      </w:r>
+      <w:proofErr w:type="spellEnd"/>
+      <w:r>
+        <w:rPr>
+          <w:lang w:val="en-US"/>
+        </w:rPr>
+        <w:t xml:space="preserve"> </w:t>
+      </w:r>
+      <w:proofErr w:type="spellStart"/>
+      <w:r>
+        <w:rPr>
+          <w:lang w:val="en-US"/>
+        </w:rPr>
+        <w:t>Cansat</w:t>
+      </w:r>
+      <w:proofErr w:type="spellEnd"/>
+      <w:r>
+        <w:rPr>
+          <w:lang w:val="en-US"/>
+        </w:rPr>
+        <w:t xml:space="preserve">, </w:t>
+      </w:r>
+      <w:proofErr w:type="spellStart"/>
+      <w:r>
+        <w:rPr>
+          <w:lang w:val="en-US"/>
+        </w:rPr>
+        <w:t>có</w:t>
+      </w:r>
+      <w:proofErr w:type="spellEnd"/>
+      <w:r>
+        <w:rPr>
+          <w:lang w:val="en-US"/>
+        </w:rPr>
+        <w:t xml:space="preserve"> </w:t>
+      </w:r>
+      <w:proofErr w:type="spellStart"/>
+      <w:r>
+        <w:rPr>
+          <w:lang w:val="en-US"/>
+        </w:rPr>
+        <w:t>cơ</w:t>
+      </w:r>
+      <w:proofErr w:type="spellEnd"/>
+      <w:r>
+        <w:rPr>
+          <w:lang w:val="en-US"/>
+        </w:rPr>
+        <w:t xml:space="preserve"> </w:t>
+      </w:r>
+      <w:proofErr w:type="spellStart"/>
+      <w:r>
+        <w:rPr>
+          <w:lang w:val="en-US"/>
+        </w:rPr>
+        <w:t>chết</w:t>
+      </w:r>
+      <w:proofErr w:type="spellEnd"/>
+      <w:r>
+        <w:rPr>
+          <w:lang w:val="en-US"/>
+        </w:rPr>
+        <w:t xml:space="preserve"> </w:t>
+      </w:r>
+      <w:proofErr w:type="spellStart"/>
+      <w:r>
+        <w:rPr>
+          <w:lang w:val="en-US"/>
+        </w:rPr>
+        <w:t>giao</w:t>
+      </w:r>
+      <w:proofErr w:type="spellEnd"/>
+      <w:r>
+        <w:rPr>
+          <w:lang w:val="en-US"/>
+        </w:rPr>
+        <w:t xml:space="preserve"> </w:t>
+      </w:r>
+      <w:proofErr w:type="spellStart"/>
+      <w:r>
+        <w:rPr>
+          <w:lang w:val="en-US"/>
+        </w:rPr>
+        <w:t>tiếp</w:t>
+      </w:r>
+      <w:proofErr w:type="spellEnd"/>
+      <w:r>
+        <w:rPr>
+          <w:lang w:val="en-US"/>
+        </w:rPr>
+        <w:t xml:space="preserve"> </w:t>
+      </w:r>
+      <w:proofErr w:type="spellStart"/>
+      <w:r>
+        <w:rPr>
+          <w:lang w:val="en-US"/>
+        </w:rPr>
+        <w:t>với</w:t>
+      </w:r>
+      <w:proofErr w:type="spellEnd"/>
+      <w:r>
+        <w:rPr>
+          <w:lang w:val="en-US"/>
+        </w:rPr>
+        <w:t xml:space="preserve"> </w:t>
+      </w:r>
+      <w:proofErr w:type="spellStart"/>
+      <w:r>
+        <w:rPr>
+          <w:lang w:val="en-US"/>
+        </w:rPr>
+        <w:t>trạm</w:t>
+      </w:r>
+      <w:proofErr w:type="spellEnd"/>
+      <w:r>
+        <w:rPr>
+          <w:lang w:val="en-US"/>
+        </w:rPr>
+        <w:t xml:space="preserve"> </w:t>
+      </w:r>
+      <w:proofErr w:type="spellStart"/>
+      <w:r>
+        <w:rPr>
+          <w:lang w:val="en-US"/>
+        </w:rPr>
+        <w:t>mặt</w:t>
+      </w:r>
+      <w:proofErr w:type="spellEnd"/>
+      <w:r>
+        <w:rPr>
+          <w:lang w:val="en-US"/>
+        </w:rPr>
+        <w:t xml:space="preserve"> </w:t>
+      </w:r>
+      <w:proofErr w:type="spellStart"/>
+      <w:r>
+        <w:rPr>
+          <w:lang w:val="en-US"/>
+        </w:rPr>
+        <w:t>đất</w:t>
+      </w:r>
+      <w:proofErr w:type="spellEnd"/>
+      <w:r>
+        <w:rPr>
+          <w:lang w:val="en-US"/>
+        </w:rPr>
+        <w:t xml:space="preserve"> qua lora </w:t>
+      </w:r>
+      <w:proofErr w:type="spellStart"/>
+      <w:r>
+        <w:rPr>
+          <w:lang w:val="en-US"/>
+        </w:rPr>
+        <w:t>và</w:t>
+      </w:r>
+      <w:proofErr w:type="spellEnd"/>
+      <w:r>
+        <w:rPr>
+          <w:lang w:val="en-US"/>
+        </w:rPr>
+        <w:t xml:space="preserve"> </w:t>
+      </w:r>
+      <w:proofErr w:type="spellStart"/>
+      <w:r>
+        <w:rPr>
+          <w:lang w:val="en-US"/>
+        </w:rPr>
+        <w:t>lưu</w:t>
+      </w:r>
+      <w:proofErr w:type="spellEnd"/>
+      <w:r>
+        <w:rPr>
+          <w:lang w:val="en-US"/>
+        </w:rPr>
+        <w:t xml:space="preserve"> </w:t>
+      </w:r>
+      <w:proofErr w:type="spellStart"/>
+      <w:r>
+        <w:rPr>
+          <w:lang w:val="en-US"/>
+        </w:rPr>
+        <w:t>dữ</w:t>
+      </w:r>
+      <w:proofErr w:type="spellEnd"/>
+      <w:r>
+        <w:rPr>
+          <w:lang w:val="en-US"/>
+        </w:rPr>
+        <w:t xml:space="preserve"> </w:t>
+      </w:r>
+      <w:proofErr w:type="spellStart"/>
+      <w:r>
+        <w:rPr>
+          <w:lang w:val="en-US"/>
+        </w:rPr>
+        <w:t>liệu</w:t>
+      </w:r>
+      <w:proofErr w:type="spellEnd"/>
+      <w:r>
+        <w:rPr>
+          <w:lang w:val="en-US"/>
+        </w:rPr>
+        <w:t xml:space="preserve"> </w:t>
+      </w:r>
+      <w:proofErr w:type="spellStart"/>
+      <w:r>
+        <w:rPr>
+          <w:lang w:val="en-US"/>
+        </w:rPr>
+        <w:t>vào</w:t>
+      </w:r>
+      <w:proofErr w:type="spellEnd"/>
+      <w:r>
+        <w:rPr>
+          <w:lang w:val="en-US"/>
+        </w:rPr>
+        <w:t xml:space="preserve"> module </w:t>
+      </w:r>
+      <w:proofErr w:type="spellStart"/>
+      <w:r>
+        <w:rPr>
+          <w:lang w:val="en-US"/>
+        </w:rPr>
+        <w:t>thẻ</w:t>
+      </w:r>
+      <w:proofErr w:type="spellEnd"/>
+      <w:r>
+        <w:rPr>
+          <w:lang w:val="en-US"/>
+        </w:rPr>
+        <w:t xml:space="preserve"> </w:t>
+      </w:r>
+      <w:proofErr w:type="spellStart"/>
+      <w:r>
+        <w:rPr>
+          <w:lang w:val="en-US"/>
+        </w:rPr>
+        <w:t>nhớ</w:t>
+      </w:r>
+      <w:proofErr w:type="spellEnd"/>
+      <w:r>
+        <w:rPr>
+          <w:lang w:val="en-US"/>
+        </w:rPr>
+        <w:t xml:space="preserve"> </w:t>
+      </w:r>
+      <w:proofErr w:type="spellStart"/>
+      <w:r>
+        <w:rPr>
+          <w:lang w:val="en-US"/>
+        </w:rPr>
+        <w:t>trực</w:t>
+      </w:r>
+      <w:proofErr w:type="spellEnd"/>
+      <w:r>
+        <w:rPr>
+          <w:lang w:val="en-US"/>
+        </w:rPr>
+        <w:t xml:space="preserve"> </w:t>
+      </w:r>
+      <w:proofErr w:type="spellStart"/>
+      <w:r>
+        <w:rPr>
+          <w:lang w:val="en-US"/>
+        </w:rPr>
+        <w:t>tiếp</w:t>
+      </w:r>
+      <w:proofErr w:type="spellEnd"/>
+      <w:r>
+        <w:rPr>
+          <w:lang w:val="en-US"/>
+        </w:rPr>
+        <w:t xml:space="preserve"> </w:t>
+      </w:r>
+      <w:proofErr w:type="spellStart"/>
+      <w:r>
+        <w:rPr>
+          <w:lang w:val="en-US"/>
+        </w:rPr>
+        <w:t>trên</w:t>
+      </w:r>
+      <w:proofErr w:type="spellEnd"/>
+      <w:r>
+        <w:rPr>
+          <w:lang w:val="en-US"/>
+        </w:rPr>
+        <w:t xml:space="preserve"> </w:t>
+      </w:r>
+      <w:proofErr w:type="spellStart"/>
+      <w:r>
+        <w:rPr>
+          <w:lang w:val="en-US"/>
+        </w:rPr>
+        <w:t>Cansat</w:t>
+      </w:r>
+      <w:proofErr w:type="spellEnd"/>
+      <w:r>
+        <w:rPr>
+          <w:lang w:val="en-US"/>
+        </w:rPr>
+        <w:t xml:space="preserve">. </w:t>
       </w:r>
     </w:p>
     <w:bookmarkEnd w:id="0"/>
@@ -403,12 +1271,56 @@
                 <w:lang w:val="en-US"/>
               </w:rPr>
             </w:pPr>
-            <w:r>
-              <w:rPr>
-                <w:lang w:val="en-US"/>
-              </w:rPr>
-              <w:t>Đọc và log dữ liệu</w:t>
-            </w:r>
+            <w:proofErr w:type="spellStart"/>
+            <w:r>
+              <w:rPr>
+                <w:lang w:val="en-US"/>
+              </w:rPr>
+              <w:t>Đọc</w:t>
+            </w:r>
+            <w:proofErr w:type="spellEnd"/>
+            <w:r>
+              <w:rPr>
+                <w:lang w:val="en-US"/>
+              </w:rPr>
+              <w:t xml:space="preserve"> </w:t>
+            </w:r>
+            <w:proofErr w:type="spellStart"/>
+            <w:r>
+              <w:rPr>
+                <w:lang w:val="en-US"/>
+              </w:rPr>
+              <w:t>và</w:t>
+            </w:r>
+            <w:proofErr w:type="spellEnd"/>
+            <w:r>
+              <w:rPr>
+                <w:lang w:val="en-US"/>
+              </w:rPr>
+              <w:t xml:space="preserve"> log </w:t>
+            </w:r>
+            <w:proofErr w:type="spellStart"/>
+            <w:r>
+              <w:rPr>
+                <w:lang w:val="en-US"/>
+              </w:rPr>
+              <w:t>dữ</w:t>
+            </w:r>
+            <w:proofErr w:type="spellEnd"/>
+            <w:r>
+              <w:rPr>
+                <w:lang w:val="en-US"/>
+              </w:rPr>
+              <w:t xml:space="preserve"> </w:t>
+            </w:r>
+            <w:proofErr w:type="spellStart"/>
+            <w:r>
+              <w:rPr>
+                <w:lang w:val="en-US"/>
+              </w:rPr>
+              <w:t>liệu</w:t>
+            </w:r>
+            <w:proofErr w:type="spellEnd"/>
           </w:p>
         </w:tc>
         <w:tc>
@@ -427,18 +1339,238 @@
                 <w:lang w:val="en-US"/>
               </w:rPr>
             </w:pPr>
-            <w:r>
-              <w:rPr>
-                <w:lang w:val="en-US"/>
-              </w:rPr>
-              <w:t>Đọc và xử lý các giá trị cảm biến</w:t>
-            </w:r>
-            <w:r>
-              <w:rPr>
-                <w:lang w:val="en-US"/>
-              </w:rPr>
-              <w:t xml:space="preserve"> trên Cansat và log dữ liệu vào module thẻ nhớ</w:t>
-            </w:r>
+            <w:proofErr w:type="spellStart"/>
+            <w:r>
+              <w:rPr>
+                <w:lang w:val="en-US"/>
+              </w:rPr>
+              <w:t>Đọc</w:t>
+            </w:r>
+            <w:proofErr w:type="spellEnd"/>
+            <w:r>
+              <w:rPr>
+                <w:lang w:val="en-US"/>
+              </w:rPr>
+              <w:t xml:space="preserve"> </w:t>
+            </w:r>
+            <w:proofErr w:type="spellStart"/>
+            <w:r>
+              <w:rPr>
+                <w:lang w:val="en-US"/>
+              </w:rPr>
+              <w:t>và</w:t>
+            </w:r>
+            <w:proofErr w:type="spellEnd"/>
+            <w:r>
+              <w:rPr>
+                <w:lang w:val="en-US"/>
+              </w:rPr>
+              <w:t xml:space="preserve"> </w:t>
+            </w:r>
+            <w:proofErr w:type="spellStart"/>
+            <w:r>
+              <w:rPr>
+                <w:lang w:val="en-US"/>
+              </w:rPr>
+              <w:t>xử</w:t>
+            </w:r>
+            <w:proofErr w:type="spellEnd"/>
+            <w:r>
+              <w:rPr>
+                <w:lang w:val="en-US"/>
+              </w:rPr>
+              <w:t xml:space="preserve"> </w:t>
+            </w:r>
+            <w:proofErr w:type="spellStart"/>
+            <w:r>
+              <w:rPr>
+                <w:lang w:val="en-US"/>
+              </w:rPr>
+              <w:t>lý</w:t>
+            </w:r>
+            <w:proofErr w:type="spellEnd"/>
+            <w:r>
+              <w:rPr>
+                <w:lang w:val="en-US"/>
+              </w:rPr>
+              <w:t xml:space="preserve"> </w:t>
+            </w:r>
+            <w:proofErr w:type="spellStart"/>
+            <w:r>
+              <w:rPr>
+                <w:lang w:val="en-US"/>
+              </w:rPr>
+              <w:t>các</w:t>
+            </w:r>
+            <w:proofErr w:type="spellEnd"/>
+            <w:r>
+              <w:rPr>
+                <w:lang w:val="en-US"/>
+              </w:rPr>
+              <w:t xml:space="preserve"> </w:t>
+            </w:r>
+            <w:proofErr w:type="spellStart"/>
+            <w:r>
+              <w:rPr>
+                <w:lang w:val="en-US"/>
+              </w:rPr>
+              <w:t>giá</w:t>
+            </w:r>
+            <w:proofErr w:type="spellEnd"/>
+            <w:r>
+              <w:rPr>
+                <w:lang w:val="en-US"/>
+              </w:rPr>
+              <w:t xml:space="preserve"> </w:t>
+            </w:r>
+            <w:proofErr w:type="spellStart"/>
+            <w:r>
+              <w:rPr>
+                <w:lang w:val="en-US"/>
+              </w:rPr>
+              <w:t>trị</w:t>
+            </w:r>
+            <w:proofErr w:type="spellEnd"/>
+            <w:r>
+              <w:rPr>
+                <w:lang w:val="en-US"/>
+              </w:rPr>
+              <w:t xml:space="preserve"> </w:t>
+            </w:r>
+            <w:proofErr w:type="spellStart"/>
+            <w:r>
+              <w:rPr>
+                <w:lang w:val="en-US"/>
+              </w:rPr>
+              <w:t>cảm</w:t>
+            </w:r>
+            <w:proofErr w:type="spellEnd"/>
+            <w:r>
+              <w:rPr>
+                <w:lang w:val="en-US"/>
+              </w:rPr>
+              <w:t xml:space="preserve"> </w:t>
+            </w:r>
+            <w:proofErr w:type="spellStart"/>
+            <w:r>
+              <w:rPr>
+                <w:lang w:val="en-US"/>
+              </w:rPr>
+              <w:t>biến</w:t>
+            </w:r>
+            <w:proofErr w:type="spellEnd"/>
+            <w:r>
+              <w:rPr>
+                <w:lang w:val="en-US"/>
+              </w:rPr>
+              <w:t xml:space="preserve"> </w:t>
+            </w:r>
+            <w:proofErr w:type="spellStart"/>
+            <w:r>
+              <w:rPr>
+                <w:lang w:val="en-US"/>
+              </w:rPr>
+              <w:t>trên</w:t>
+            </w:r>
+            <w:proofErr w:type="spellEnd"/>
+            <w:r>
+              <w:rPr>
+                <w:lang w:val="en-US"/>
+              </w:rPr>
+              <w:t xml:space="preserve"> </w:t>
+            </w:r>
+            <w:proofErr w:type="spellStart"/>
+            <w:r>
+              <w:rPr>
+                <w:lang w:val="en-US"/>
+              </w:rPr>
+              <w:t>Cansat</w:t>
+            </w:r>
+            <w:proofErr w:type="spellEnd"/>
+            <w:r>
+              <w:rPr>
+                <w:lang w:val="en-US"/>
+              </w:rPr>
+              <w:t xml:space="preserve"> </w:t>
+            </w:r>
+            <w:proofErr w:type="spellStart"/>
+            <w:r>
+              <w:rPr>
+                <w:lang w:val="en-US"/>
+              </w:rPr>
+              <w:t>và</w:t>
+            </w:r>
+            <w:proofErr w:type="spellEnd"/>
+            <w:r>
+              <w:rPr>
+                <w:lang w:val="en-US"/>
+              </w:rPr>
+              <w:t xml:space="preserve"> log </w:t>
+            </w:r>
+            <w:proofErr w:type="spellStart"/>
+            <w:r>
+              <w:rPr>
+                <w:lang w:val="en-US"/>
+              </w:rPr>
+              <w:t>dữ</w:t>
+            </w:r>
+            <w:proofErr w:type="spellEnd"/>
+            <w:r>
+              <w:rPr>
+                <w:lang w:val="en-US"/>
+              </w:rPr>
+              <w:t xml:space="preserve"> </w:t>
+            </w:r>
+            <w:proofErr w:type="spellStart"/>
+            <w:r>
+              <w:rPr>
+                <w:lang w:val="en-US"/>
+              </w:rPr>
+              <w:t>liệu</w:t>
+            </w:r>
+            <w:proofErr w:type="spellEnd"/>
+            <w:r>
+              <w:rPr>
+                <w:lang w:val="en-US"/>
+              </w:rPr>
+              <w:t xml:space="preserve"> </w:t>
+            </w:r>
+            <w:proofErr w:type="spellStart"/>
+            <w:r>
+              <w:rPr>
+                <w:lang w:val="en-US"/>
+              </w:rPr>
+              <w:t>vào</w:t>
+            </w:r>
+            <w:proofErr w:type="spellEnd"/>
+            <w:r>
+              <w:rPr>
+                <w:lang w:val="en-US"/>
+              </w:rPr>
+              <w:t xml:space="preserve"> module </w:t>
+            </w:r>
+            <w:proofErr w:type="spellStart"/>
+            <w:r>
+              <w:rPr>
+                <w:lang w:val="en-US"/>
+              </w:rPr>
+              <w:t>thẻ</w:t>
+            </w:r>
+            <w:proofErr w:type="spellEnd"/>
+            <w:r>
+              <w:rPr>
+                <w:lang w:val="en-US"/>
+              </w:rPr>
+              <w:t xml:space="preserve"> </w:t>
+            </w:r>
+            <w:proofErr w:type="spellStart"/>
+            <w:r>
+              <w:rPr>
+                <w:lang w:val="en-US"/>
+              </w:rPr>
+              <w:t>nhớ</w:t>
+            </w:r>
+            <w:proofErr w:type="spellEnd"/>
           </w:p>
         </w:tc>
       </w:tr>
@@ -481,8 +1613,58 @@
               <w:rPr>
                 <w:lang w:val="en-US"/>
               </w:rPr>
-              <w:t>Giao tiếp trạm mặt đất</w:t>
-            </w:r>
+              <w:t xml:space="preserve">Giao </w:t>
+            </w:r>
+            <w:proofErr w:type="spellStart"/>
+            <w:r>
+              <w:rPr>
+                <w:lang w:val="en-US"/>
+              </w:rPr>
+              <w:t>tiếp</w:t>
+            </w:r>
+            <w:proofErr w:type="spellEnd"/>
+            <w:r>
+              <w:rPr>
+                <w:lang w:val="en-US"/>
+              </w:rPr>
+              <w:t xml:space="preserve"> </w:t>
+            </w:r>
+            <w:proofErr w:type="spellStart"/>
+            <w:r>
+              <w:rPr>
+                <w:lang w:val="en-US"/>
+              </w:rPr>
+              <w:t>trạm</w:t>
+            </w:r>
+            <w:proofErr w:type="spellEnd"/>
+            <w:r>
+              <w:rPr>
+                <w:lang w:val="en-US"/>
+              </w:rPr>
+              <w:t xml:space="preserve"> </w:t>
+            </w:r>
+            <w:proofErr w:type="spellStart"/>
+            <w:r>
+              <w:rPr>
+                <w:lang w:val="en-US"/>
+              </w:rPr>
+              <w:t>mặt</w:t>
+            </w:r>
+            <w:proofErr w:type="spellEnd"/>
+            <w:r>
+              <w:rPr>
+                <w:lang w:val="en-US"/>
+              </w:rPr>
+              <w:t xml:space="preserve"> </w:t>
+            </w:r>
+            <w:proofErr w:type="spellStart"/>
+            <w:r>
+              <w:rPr>
+                <w:lang w:val="en-US"/>
+              </w:rPr>
+              <w:t>đất</w:t>
+            </w:r>
+            <w:proofErr w:type="spellEnd"/>
           </w:p>
         </w:tc>
         <w:tc>
@@ -505,8 +1687,268 @@
               <w:rPr>
                 <w:lang w:val="en-US"/>
               </w:rPr>
-              <w:t>Giao tiếp với trạm mặt đất qua Lo-ra, dữ lieu được gửi về là các giá trị cảm biến đã qua xử lý</w:t>
-            </w:r>
+              <w:t xml:space="preserve">Giao </w:t>
+            </w:r>
+            <w:proofErr w:type="spellStart"/>
+            <w:r>
+              <w:rPr>
+                <w:lang w:val="en-US"/>
+              </w:rPr>
+              <w:t>tiếp</w:t>
+            </w:r>
+            <w:proofErr w:type="spellEnd"/>
+            <w:r>
+              <w:rPr>
+                <w:lang w:val="en-US"/>
+              </w:rPr>
+              <w:t xml:space="preserve"> </w:t>
+            </w:r>
+            <w:proofErr w:type="spellStart"/>
+            <w:r>
+              <w:rPr>
+                <w:lang w:val="en-US"/>
+              </w:rPr>
+              <w:t>với</w:t>
+            </w:r>
+            <w:proofErr w:type="spellEnd"/>
+            <w:r>
+              <w:rPr>
+                <w:lang w:val="en-US"/>
+              </w:rPr>
+              <w:t xml:space="preserve"> </w:t>
+            </w:r>
+            <w:proofErr w:type="spellStart"/>
+            <w:r>
+              <w:rPr>
+                <w:lang w:val="en-US"/>
+              </w:rPr>
+              <w:t>trạm</w:t>
+            </w:r>
+            <w:proofErr w:type="spellEnd"/>
+            <w:r>
+              <w:rPr>
+                <w:lang w:val="en-US"/>
+              </w:rPr>
+              <w:t xml:space="preserve"> </w:t>
+            </w:r>
+            <w:proofErr w:type="spellStart"/>
+            <w:r>
+              <w:rPr>
+                <w:lang w:val="en-US"/>
+              </w:rPr>
+              <w:t>mặt</w:t>
+            </w:r>
+            <w:proofErr w:type="spellEnd"/>
+            <w:r>
+              <w:rPr>
+                <w:lang w:val="en-US"/>
+              </w:rPr>
+              <w:t xml:space="preserve"> </w:t>
+            </w:r>
+            <w:proofErr w:type="spellStart"/>
+            <w:r>
+              <w:rPr>
+                <w:lang w:val="en-US"/>
+              </w:rPr>
+              <w:t>đất</w:t>
+            </w:r>
+            <w:proofErr w:type="spellEnd"/>
+            <w:r>
+              <w:rPr>
+                <w:lang w:val="en-US"/>
+              </w:rPr>
+              <w:t xml:space="preserve"> qua Lo-</w:t>
+            </w:r>
+            <w:proofErr w:type="spellStart"/>
+            <w:r>
+              <w:rPr>
+                <w:lang w:val="en-US"/>
+              </w:rPr>
+              <w:t>ra</w:t>
+            </w:r>
+            <w:proofErr w:type="spellEnd"/>
+            <w:r>
+              <w:rPr>
+                <w:lang w:val="en-US"/>
+              </w:rPr>
+              <w:t xml:space="preserve">, </w:t>
+            </w:r>
+            <w:proofErr w:type="spellStart"/>
+            <w:r>
+              <w:rPr>
+                <w:lang w:val="en-US"/>
+              </w:rPr>
+              <w:t>dữ</w:t>
+            </w:r>
+            <w:proofErr w:type="spellEnd"/>
+            <w:r>
+              <w:rPr>
+                <w:lang w:val="en-US"/>
+              </w:rPr>
+              <w:t xml:space="preserve"> lieu </w:t>
+            </w:r>
+            <w:proofErr w:type="spellStart"/>
+            <w:r>
+              <w:rPr>
+                <w:lang w:val="en-US"/>
+              </w:rPr>
+              <w:t>được</w:t>
+            </w:r>
+            <w:proofErr w:type="spellEnd"/>
+            <w:r>
+              <w:rPr>
+                <w:lang w:val="en-US"/>
+              </w:rPr>
+              <w:t xml:space="preserve"> </w:t>
+            </w:r>
+            <w:proofErr w:type="spellStart"/>
+            <w:r>
+              <w:rPr>
+                <w:lang w:val="en-US"/>
+              </w:rPr>
+              <w:t>gửi</w:t>
+            </w:r>
+            <w:proofErr w:type="spellEnd"/>
+            <w:r>
+              <w:rPr>
+                <w:lang w:val="en-US"/>
+              </w:rPr>
+              <w:t xml:space="preserve"> </w:t>
+            </w:r>
+            <w:proofErr w:type="spellStart"/>
+            <w:r>
+              <w:rPr>
+                <w:lang w:val="en-US"/>
+              </w:rPr>
+              <w:t>về</w:t>
+            </w:r>
+            <w:proofErr w:type="spellEnd"/>
+            <w:r>
+              <w:rPr>
+                <w:lang w:val="en-US"/>
+              </w:rPr>
+              <w:t xml:space="preserve"> </w:t>
+            </w:r>
+            <w:proofErr w:type="spellStart"/>
+            <w:r>
+              <w:rPr>
+                <w:lang w:val="en-US"/>
+              </w:rPr>
+              <w:t>là</w:t>
+            </w:r>
+            <w:proofErr w:type="spellEnd"/>
+            <w:r>
+              <w:rPr>
+                <w:lang w:val="en-US"/>
+              </w:rPr>
+              <w:t xml:space="preserve"> </w:t>
+            </w:r>
+            <w:proofErr w:type="spellStart"/>
+            <w:r>
+              <w:rPr>
+                <w:lang w:val="en-US"/>
+              </w:rPr>
+              <w:t>các</w:t>
+            </w:r>
+            <w:proofErr w:type="spellEnd"/>
+            <w:r>
+              <w:rPr>
+                <w:lang w:val="en-US"/>
+              </w:rPr>
+              <w:t xml:space="preserve"> </w:t>
+            </w:r>
+            <w:proofErr w:type="spellStart"/>
+            <w:r>
+              <w:rPr>
+                <w:lang w:val="en-US"/>
+              </w:rPr>
+              <w:t>giá</w:t>
+            </w:r>
+            <w:proofErr w:type="spellEnd"/>
+            <w:r>
+              <w:rPr>
+                <w:lang w:val="en-US"/>
+              </w:rPr>
+              <w:t xml:space="preserve"> </w:t>
+            </w:r>
+            <w:proofErr w:type="spellStart"/>
+            <w:r>
+              <w:rPr>
+                <w:lang w:val="en-US"/>
+              </w:rPr>
+              <w:t>trị</w:t>
+            </w:r>
+            <w:proofErr w:type="spellEnd"/>
+            <w:r>
+              <w:rPr>
+                <w:lang w:val="en-US"/>
+              </w:rPr>
+              <w:t xml:space="preserve"> </w:t>
+            </w:r>
+            <w:proofErr w:type="spellStart"/>
+            <w:r>
+              <w:rPr>
+                <w:lang w:val="en-US"/>
+              </w:rPr>
+              <w:t>cảm</w:t>
+            </w:r>
+            <w:proofErr w:type="spellEnd"/>
+            <w:r>
+              <w:rPr>
+                <w:lang w:val="en-US"/>
+              </w:rPr>
+              <w:t xml:space="preserve"> </w:t>
+            </w:r>
+            <w:proofErr w:type="spellStart"/>
+            <w:r>
+              <w:rPr>
+                <w:lang w:val="en-US"/>
+              </w:rPr>
+              <w:t>biến</w:t>
+            </w:r>
+            <w:proofErr w:type="spellEnd"/>
+            <w:r>
+              <w:rPr>
+                <w:lang w:val="en-US"/>
+              </w:rPr>
+              <w:t xml:space="preserve"> </w:t>
+            </w:r>
+            <w:proofErr w:type="spellStart"/>
+            <w:r>
+              <w:rPr>
+                <w:lang w:val="en-US"/>
+              </w:rPr>
+              <w:t>đã</w:t>
+            </w:r>
+            <w:proofErr w:type="spellEnd"/>
+            <w:r>
+              <w:rPr>
+                <w:lang w:val="en-US"/>
+              </w:rPr>
+              <w:t xml:space="preserve"> qua </w:t>
+            </w:r>
+            <w:proofErr w:type="spellStart"/>
+            <w:r>
+              <w:rPr>
+                <w:lang w:val="en-US"/>
+              </w:rPr>
+              <w:t>xử</w:t>
+            </w:r>
+            <w:proofErr w:type="spellEnd"/>
+            <w:r>
+              <w:rPr>
+                <w:lang w:val="en-US"/>
+              </w:rPr>
+              <w:t xml:space="preserve"> </w:t>
+            </w:r>
+            <w:proofErr w:type="spellStart"/>
+            <w:r>
+              <w:rPr>
+                <w:lang w:val="en-US"/>
+              </w:rPr>
+              <w:t>lý</w:t>
+            </w:r>
+            <w:proofErr w:type="spellEnd"/>
           </w:p>
         </w:tc>
       </w:tr>
@@ -551,12 +1993,42 @@
                 <w:lang w:val="en-US"/>
               </w:rPr>
             </w:pPr>
-            <w:r>
-              <w:rPr>
-                <w:lang w:val="en-US"/>
-              </w:rPr>
-              <w:t>Hệ thống an toàn</w:t>
-            </w:r>
+            <w:proofErr w:type="spellStart"/>
+            <w:r>
+              <w:rPr>
+                <w:lang w:val="en-US"/>
+              </w:rPr>
+              <w:t>Hệ</w:t>
+            </w:r>
+            <w:proofErr w:type="spellEnd"/>
+            <w:r>
+              <w:rPr>
+                <w:lang w:val="en-US"/>
+              </w:rPr>
+              <w:t xml:space="preserve"> </w:t>
+            </w:r>
+            <w:proofErr w:type="spellStart"/>
+            <w:r>
+              <w:rPr>
+                <w:lang w:val="en-US"/>
+              </w:rPr>
+              <w:t>thống</w:t>
+            </w:r>
+            <w:proofErr w:type="spellEnd"/>
+            <w:r>
+              <w:rPr>
+                <w:lang w:val="en-US"/>
+              </w:rPr>
+              <w:t xml:space="preserve"> an </w:t>
+            </w:r>
+            <w:proofErr w:type="spellStart"/>
+            <w:r>
+              <w:rPr>
+                <w:lang w:val="en-US"/>
+              </w:rPr>
+              <w:t>toàn</w:t>
+            </w:r>
+            <w:proofErr w:type="spellEnd"/>
           </w:p>
         </w:tc>
         <w:tc>
@@ -575,11 +2047,257 @@
                 <w:lang w:val="en-US"/>
               </w:rPr>
             </w:pPr>
-            <w:r>
-              <w:rPr>
-                <w:lang w:val="en-US"/>
-              </w:rPr>
-              <w:t>Có cơ chế an toàn khi động Cansat hoạt động không đúng kế hoạch và hoạt động không an toàn.</w:t>
+            <w:proofErr w:type="spellStart"/>
+            <w:r>
+              <w:rPr>
+                <w:lang w:val="en-US"/>
+              </w:rPr>
+              <w:t>Có</w:t>
+            </w:r>
+            <w:proofErr w:type="spellEnd"/>
+            <w:r>
+              <w:rPr>
+                <w:lang w:val="en-US"/>
+              </w:rPr>
+              <w:t xml:space="preserve"> </w:t>
+            </w:r>
+            <w:proofErr w:type="spellStart"/>
+            <w:r>
+              <w:rPr>
+                <w:lang w:val="en-US"/>
+              </w:rPr>
+              <w:t>cơ</w:t>
+            </w:r>
+            <w:proofErr w:type="spellEnd"/>
+            <w:r>
+              <w:rPr>
+                <w:lang w:val="en-US"/>
+              </w:rPr>
+              <w:t xml:space="preserve"> </w:t>
+            </w:r>
+            <w:proofErr w:type="spellStart"/>
+            <w:r>
+              <w:rPr>
+                <w:lang w:val="en-US"/>
+              </w:rPr>
+              <w:t>chế</w:t>
+            </w:r>
+            <w:proofErr w:type="spellEnd"/>
+            <w:r>
+              <w:rPr>
+                <w:lang w:val="en-US"/>
+              </w:rPr>
+              <w:t xml:space="preserve"> an </w:t>
+            </w:r>
+            <w:proofErr w:type="spellStart"/>
+            <w:r>
+              <w:rPr>
+                <w:lang w:val="en-US"/>
+              </w:rPr>
+              <w:t>toàn</w:t>
+            </w:r>
+            <w:proofErr w:type="spellEnd"/>
+            <w:r>
+              <w:rPr>
+                <w:lang w:val="en-US"/>
+              </w:rPr>
+              <w:t xml:space="preserve"> </w:t>
+            </w:r>
+            <w:proofErr w:type="spellStart"/>
+            <w:r>
+              <w:rPr>
+                <w:lang w:val="en-US"/>
+              </w:rPr>
+              <w:t>khi</w:t>
+            </w:r>
+            <w:proofErr w:type="spellEnd"/>
+            <w:r>
+              <w:rPr>
+                <w:lang w:val="en-US"/>
+              </w:rPr>
+              <w:t xml:space="preserve"> </w:t>
+            </w:r>
+            <w:proofErr w:type="spellStart"/>
+            <w:r>
+              <w:rPr>
+                <w:lang w:val="en-US"/>
+              </w:rPr>
+              <w:t>động</w:t>
+            </w:r>
+            <w:proofErr w:type="spellEnd"/>
+            <w:r>
+              <w:rPr>
+                <w:lang w:val="en-US"/>
+              </w:rPr>
+              <w:t xml:space="preserve"> </w:t>
+            </w:r>
+            <w:proofErr w:type="spellStart"/>
+            <w:r>
+              <w:rPr>
+                <w:lang w:val="en-US"/>
+              </w:rPr>
+              <w:t>Cansat</w:t>
+            </w:r>
+            <w:proofErr w:type="spellEnd"/>
+            <w:r>
+              <w:rPr>
+                <w:lang w:val="en-US"/>
+              </w:rPr>
+              <w:t xml:space="preserve"> </w:t>
+            </w:r>
+            <w:proofErr w:type="spellStart"/>
+            <w:r>
+              <w:rPr>
+                <w:lang w:val="en-US"/>
+              </w:rPr>
+              <w:t>hoạt</w:t>
+            </w:r>
+            <w:proofErr w:type="spellEnd"/>
+            <w:r>
+              <w:rPr>
+                <w:lang w:val="en-US"/>
+              </w:rPr>
+              <w:t xml:space="preserve"> </w:t>
+            </w:r>
+            <w:proofErr w:type="spellStart"/>
+            <w:r>
+              <w:rPr>
+                <w:lang w:val="en-US"/>
+              </w:rPr>
+              <w:t>động</w:t>
+            </w:r>
+            <w:proofErr w:type="spellEnd"/>
+            <w:r>
+              <w:rPr>
+                <w:lang w:val="en-US"/>
+              </w:rPr>
+              <w:t xml:space="preserve"> </w:t>
+            </w:r>
+            <w:proofErr w:type="spellStart"/>
+            <w:r>
+              <w:rPr>
+                <w:lang w:val="en-US"/>
+              </w:rPr>
+              <w:t>không</w:t>
+            </w:r>
+            <w:proofErr w:type="spellEnd"/>
+            <w:r>
+              <w:rPr>
+                <w:lang w:val="en-US"/>
+              </w:rPr>
+              <w:t xml:space="preserve"> </w:t>
+            </w:r>
+            <w:proofErr w:type="spellStart"/>
+            <w:r>
+              <w:rPr>
+                <w:lang w:val="en-US"/>
+              </w:rPr>
+              <w:t>đúng</w:t>
+            </w:r>
+            <w:proofErr w:type="spellEnd"/>
+            <w:r>
+              <w:rPr>
+                <w:lang w:val="en-US"/>
+              </w:rPr>
+              <w:t xml:space="preserve"> </w:t>
+            </w:r>
+            <w:proofErr w:type="spellStart"/>
+            <w:r>
+              <w:rPr>
+                <w:lang w:val="en-US"/>
+              </w:rPr>
+              <w:t>kế</w:t>
+            </w:r>
+            <w:proofErr w:type="spellEnd"/>
+            <w:r>
+              <w:rPr>
+                <w:lang w:val="en-US"/>
+              </w:rPr>
+              <w:t xml:space="preserve"> </w:t>
+            </w:r>
+            <w:proofErr w:type="spellStart"/>
+            <w:r>
+              <w:rPr>
+                <w:lang w:val="en-US"/>
+              </w:rPr>
+              <w:t>hoạch</w:t>
+            </w:r>
+            <w:proofErr w:type="spellEnd"/>
+            <w:r>
+              <w:rPr>
+                <w:lang w:val="en-US"/>
+              </w:rPr>
+              <w:t xml:space="preserve"> </w:t>
+            </w:r>
+            <w:proofErr w:type="spellStart"/>
+            <w:r>
+              <w:rPr>
+                <w:lang w:val="en-US"/>
+              </w:rPr>
+              <w:t>và</w:t>
+            </w:r>
+            <w:proofErr w:type="spellEnd"/>
+            <w:r>
+              <w:rPr>
+                <w:lang w:val="en-US"/>
+              </w:rPr>
+              <w:t xml:space="preserve"> </w:t>
+            </w:r>
+            <w:proofErr w:type="spellStart"/>
+            <w:r>
+              <w:rPr>
+                <w:lang w:val="en-US"/>
+              </w:rPr>
+              <w:t>hoạt</w:t>
+            </w:r>
+            <w:proofErr w:type="spellEnd"/>
+            <w:r>
+              <w:rPr>
+                <w:lang w:val="en-US"/>
+              </w:rPr>
+              <w:t xml:space="preserve"> </w:t>
+            </w:r>
+            <w:proofErr w:type="spellStart"/>
+            <w:r>
+              <w:rPr>
+                <w:lang w:val="en-US"/>
+              </w:rPr>
+              <w:t>động</w:t>
+            </w:r>
+            <w:proofErr w:type="spellEnd"/>
+            <w:r>
+              <w:rPr>
+                <w:lang w:val="en-US"/>
+              </w:rPr>
+              <w:t xml:space="preserve"> </w:t>
+            </w:r>
+            <w:proofErr w:type="spellStart"/>
+            <w:r>
+              <w:rPr>
+                <w:lang w:val="en-US"/>
+              </w:rPr>
+              <w:t>không</w:t>
+            </w:r>
+            <w:proofErr w:type="spellEnd"/>
+            <w:r>
+              <w:rPr>
+                <w:lang w:val="en-US"/>
+              </w:rPr>
+              <w:t xml:space="preserve"> an </w:t>
+            </w:r>
+            <w:proofErr w:type="spellStart"/>
+            <w:r>
+              <w:rPr>
+                <w:lang w:val="en-US"/>
+              </w:rPr>
+              <w:t>toàn</w:t>
+            </w:r>
+            <w:proofErr w:type="spellEnd"/>
+            <w:r>
+              <w:rPr>
+                <w:lang w:val="en-US"/>
+              </w:rPr>
+              <w:t>.</w:t>
             </w:r>
           </w:p>
         </w:tc>
@@ -757,8 +2475,240 @@
               <w:rPr>
                 <w:lang w:val="en-US"/>
               </w:rPr>
-              <w:t xml:space="preserve"> cho mục đích gửi chế độ phóng dù khi cần thiết, giao tiếp thông số trạng thái</w:t>
-            </w:r>
+              <w:t xml:space="preserve"> </w:t>
+            </w:r>
+            <w:proofErr w:type="spellStart"/>
+            <w:r>
+              <w:rPr>
+                <w:lang w:val="en-US"/>
+              </w:rPr>
+              <w:t>cho</w:t>
+            </w:r>
+            <w:proofErr w:type="spellEnd"/>
+            <w:r>
+              <w:rPr>
+                <w:lang w:val="en-US"/>
+              </w:rPr>
+              <w:t xml:space="preserve"> </w:t>
+            </w:r>
+            <w:proofErr w:type="spellStart"/>
+            <w:r>
+              <w:rPr>
+                <w:lang w:val="en-US"/>
+              </w:rPr>
+              <w:t>mục</w:t>
+            </w:r>
+            <w:proofErr w:type="spellEnd"/>
+            <w:r>
+              <w:rPr>
+                <w:lang w:val="en-US"/>
+              </w:rPr>
+              <w:t xml:space="preserve"> </w:t>
+            </w:r>
+            <w:proofErr w:type="spellStart"/>
+            <w:r>
+              <w:rPr>
+                <w:lang w:val="en-US"/>
+              </w:rPr>
+              <w:t>đích</w:t>
+            </w:r>
+            <w:proofErr w:type="spellEnd"/>
+            <w:r>
+              <w:rPr>
+                <w:lang w:val="en-US"/>
+              </w:rPr>
+              <w:t xml:space="preserve"> </w:t>
+            </w:r>
+            <w:proofErr w:type="spellStart"/>
+            <w:r>
+              <w:rPr>
+                <w:lang w:val="en-US"/>
+              </w:rPr>
+              <w:t>gửi</w:t>
+            </w:r>
+            <w:proofErr w:type="spellEnd"/>
+            <w:r>
+              <w:rPr>
+                <w:lang w:val="en-US"/>
+              </w:rPr>
+              <w:t xml:space="preserve"> </w:t>
+            </w:r>
+            <w:proofErr w:type="spellStart"/>
+            <w:r>
+              <w:rPr>
+                <w:lang w:val="en-US"/>
+              </w:rPr>
+              <w:t>chế</w:t>
+            </w:r>
+            <w:proofErr w:type="spellEnd"/>
+            <w:r>
+              <w:rPr>
+                <w:lang w:val="en-US"/>
+              </w:rPr>
+              <w:t xml:space="preserve"> </w:t>
+            </w:r>
+            <w:proofErr w:type="spellStart"/>
+            <w:r>
+              <w:rPr>
+                <w:lang w:val="en-US"/>
+              </w:rPr>
+              <w:t>độ</w:t>
+            </w:r>
+            <w:proofErr w:type="spellEnd"/>
+            <w:r>
+              <w:rPr>
+                <w:lang w:val="en-US"/>
+              </w:rPr>
+              <w:t xml:space="preserve"> </w:t>
+            </w:r>
+            <w:proofErr w:type="spellStart"/>
+            <w:r>
+              <w:rPr>
+                <w:lang w:val="en-US"/>
+              </w:rPr>
+              <w:t>phóng</w:t>
+            </w:r>
+            <w:proofErr w:type="spellEnd"/>
+            <w:r>
+              <w:rPr>
+                <w:lang w:val="en-US"/>
+              </w:rPr>
+              <w:t xml:space="preserve"> </w:t>
+            </w:r>
+            <w:proofErr w:type="spellStart"/>
+            <w:r>
+              <w:rPr>
+                <w:lang w:val="en-US"/>
+              </w:rPr>
+              <w:t>dù</w:t>
+            </w:r>
+            <w:proofErr w:type="spellEnd"/>
+            <w:r>
+              <w:rPr>
+                <w:lang w:val="en-US"/>
+              </w:rPr>
+              <w:t xml:space="preserve"> </w:t>
+            </w:r>
+            <w:proofErr w:type="spellStart"/>
+            <w:r>
+              <w:rPr>
+                <w:lang w:val="en-US"/>
+              </w:rPr>
+              <w:t>khi</w:t>
+            </w:r>
+            <w:proofErr w:type="spellEnd"/>
+            <w:r>
+              <w:rPr>
+                <w:lang w:val="en-US"/>
+              </w:rPr>
+              <w:t xml:space="preserve"> </w:t>
+            </w:r>
+            <w:proofErr w:type="spellStart"/>
+            <w:r>
+              <w:rPr>
+                <w:lang w:val="en-US"/>
+              </w:rPr>
+              <w:t>cần</w:t>
+            </w:r>
+            <w:proofErr w:type="spellEnd"/>
+            <w:r>
+              <w:rPr>
+                <w:lang w:val="en-US"/>
+              </w:rPr>
+              <w:t xml:space="preserve"> </w:t>
+            </w:r>
+            <w:proofErr w:type="spellStart"/>
+            <w:r>
+              <w:rPr>
+                <w:lang w:val="en-US"/>
+              </w:rPr>
+              <w:t>thiết</w:t>
+            </w:r>
+            <w:proofErr w:type="spellEnd"/>
+            <w:r>
+              <w:rPr>
+                <w:lang w:val="en-US"/>
+              </w:rPr>
+              <w:t xml:space="preserve">, </w:t>
+            </w:r>
+            <w:proofErr w:type="spellStart"/>
+            <w:r>
+              <w:rPr>
+                <w:lang w:val="en-US"/>
+              </w:rPr>
+              <w:t>giao</w:t>
+            </w:r>
+            <w:proofErr w:type="spellEnd"/>
+            <w:r>
+              <w:rPr>
+                <w:lang w:val="en-US"/>
+              </w:rPr>
+              <w:t xml:space="preserve"> </w:t>
+            </w:r>
+            <w:proofErr w:type="spellStart"/>
+            <w:r>
+              <w:rPr>
+                <w:lang w:val="en-US"/>
+              </w:rPr>
+              <w:t>tiếp</w:t>
+            </w:r>
+            <w:proofErr w:type="spellEnd"/>
+            <w:r>
+              <w:rPr>
+                <w:lang w:val="en-US"/>
+              </w:rPr>
+              <w:t xml:space="preserve"> </w:t>
+            </w:r>
+            <w:proofErr w:type="spellStart"/>
+            <w:r>
+              <w:rPr>
+                <w:lang w:val="en-US"/>
+              </w:rPr>
+              <w:t>thông</w:t>
+            </w:r>
+            <w:proofErr w:type="spellEnd"/>
+            <w:r>
+              <w:rPr>
+                <w:lang w:val="en-US"/>
+              </w:rPr>
+              <w:t xml:space="preserve"> </w:t>
+            </w:r>
+            <w:proofErr w:type="spellStart"/>
+            <w:r>
+              <w:rPr>
+                <w:lang w:val="en-US"/>
+              </w:rPr>
+              <w:t>số</w:t>
+            </w:r>
+            <w:proofErr w:type="spellEnd"/>
+            <w:r>
+              <w:rPr>
+                <w:lang w:val="en-US"/>
+              </w:rPr>
+              <w:t xml:space="preserve"> </w:t>
+            </w:r>
+            <w:proofErr w:type="spellStart"/>
+            <w:r>
+              <w:rPr>
+                <w:lang w:val="en-US"/>
+              </w:rPr>
+              <w:t>trạng</w:t>
+            </w:r>
+            <w:proofErr w:type="spellEnd"/>
+            <w:r>
+              <w:rPr>
+                <w:lang w:val="en-US"/>
+              </w:rPr>
+              <w:t xml:space="preserve"> </w:t>
+            </w:r>
+            <w:proofErr w:type="spellStart"/>
+            <w:r>
+              <w:rPr>
+                <w:lang w:val="en-US"/>
+              </w:rPr>
+              <w:t>thái</w:t>
+            </w:r>
+            <w:proofErr w:type="spellEnd"/>
           </w:p>
         </w:tc>
       </w:tr>
@@ -797,8 +2747,100 @@
               <w:rPr>
                 <w:lang w:val="en-US"/>
               </w:rPr>
-              <w:t>Bao gồm các sensor và module lưu trữ dữ liệu</w:t>
-            </w:r>
+              <w:t xml:space="preserve">Bao </w:t>
+            </w:r>
+            <w:proofErr w:type="spellStart"/>
+            <w:r>
+              <w:rPr>
+                <w:lang w:val="en-US"/>
+              </w:rPr>
+              <w:t>gồm</w:t>
+            </w:r>
+            <w:proofErr w:type="spellEnd"/>
+            <w:r>
+              <w:rPr>
+                <w:lang w:val="en-US"/>
+              </w:rPr>
+              <w:t xml:space="preserve"> </w:t>
+            </w:r>
+            <w:proofErr w:type="spellStart"/>
+            <w:r>
+              <w:rPr>
+                <w:lang w:val="en-US"/>
+              </w:rPr>
+              <w:t>các</w:t>
+            </w:r>
+            <w:proofErr w:type="spellEnd"/>
+            <w:r>
+              <w:rPr>
+                <w:lang w:val="en-US"/>
+              </w:rPr>
+              <w:t xml:space="preserve"> sensor </w:t>
+            </w:r>
+            <w:proofErr w:type="spellStart"/>
+            <w:r>
+              <w:rPr>
+                <w:lang w:val="en-US"/>
+              </w:rPr>
+              <w:t>và</w:t>
+            </w:r>
+            <w:proofErr w:type="spellEnd"/>
+            <w:r>
+              <w:rPr>
+                <w:lang w:val="en-US"/>
+              </w:rPr>
+              <w:t xml:space="preserve"> module </w:t>
+            </w:r>
+            <w:proofErr w:type="spellStart"/>
+            <w:r>
+              <w:rPr>
+                <w:lang w:val="en-US"/>
+              </w:rPr>
+              <w:t>lưu</w:t>
+            </w:r>
+            <w:proofErr w:type="spellEnd"/>
+            <w:r>
+              <w:rPr>
+                <w:lang w:val="en-US"/>
+              </w:rPr>
+              <w:t xml:space="preserve"> </w:t>
+            </w:r>
+            <w:proofErr w:type="spellStart"/>
+            <w:r>
+              <w:rPr>
+                <w:lang w:val="en-US"/>
+              </w:rPr>
+              <w:t>trữ</w:t>
+            </w:r>
+            <w:proofErr w:type="spellEnd"/>
+            <w:r>
+              <w:rPr>
+                <w:lang w:val="en-US"/>
+              </w:rPr>
+              <w:t xml:space="preserve"> </w:t>
+            </w:r>
+            <w:proofErr w:type="spellStart"/>
+            <w:r>
+              <w:rPr>
+                <w:lang w:val="en-US"/>
+              </w:rPr>
+              <w:t>dữ</w:t>
+            </w:r>
+            <w:proofErr w:type="spellEnd"/>
+            <w:r>
+              <w:rPr>
+                <w:lang w:val="en-US"/>
+              </w:rPr>
+              <w:t xml:space="preserve"> </w:t>
+            </w:r>
+            <w:proofErr w:type="spellStart"/>
+            <w:r>
+              <w:rPr>
+                <w:lang w:val="en-US"/>
+              </w:rPr>
+              <w:t>liệu</w:t>
+            </w:r>
+            <w:proofErr w:type="spellEnd"/>
           </w:p>
         </w:tc>
       </w:tr>
@@ -1202,11 +3244,187 @@
           <w:lang w:val="en-US"/>
         </w:rPr>
       </w:pPr>
-      <w:r>
-        <w:rPr>
-          <w:lang w:val="en-US"/>
-        </w:rPr>
-        <w:t>Mục này giới thiệu các giao thức được sử dụng trong dự án.</w:t>
+      <w:proofErr w:type="spellStart"/>
+      <w:r>
+        <w:rPr>
+          <w:lang w:val="en-US"/>
+        </w:rPr>
+        <w:t>Mục</w:t>
+      </w:r>
+      <w:proofErr w:type="spellEnd"/>
+      <w:r>
+        <w:rPr>
+          <w:lang w:val="en-US"/>
+        </w:rPr>
+        <w:t xml:space="preserve"> </w:t>
+      </w:r>
+      <w:proofErr w:type="spellStart"/>
+      <w:r>
+        <w:rPr>
+          <w:lang w:val="en-US"/>
+        </w:rPr>
+        <w:t>này</w:t>
+      </w:r>
+      <w:proofErr w:type="spellEnd"/>
+      <w:r>
+        <w:rPr>
+          <w:lang w:val="en-US"/>
+        </w:rPr>
+        <w:t xml:space="preserve"> </w:t>
+      </w:r>
+      <w:proofErr w:type="spellStart"/>
+      <w:r>
+        <w:rPr>
+          <w:lang w:val="en-US"/>
+        </w:rPr>
+        <w:t>giới</w:t>
+      </w:r>
+      <w:proofErr w:type="spellEnd"/>
+      <w:r>
+        <w:rPr>
+          <w:lang w:val="en-US"/>
+        </w:rPr>
+        <w:t xml:space="preserve"> </w:t>
+      </w:r>
+      <w:proofErr w:type="spellStart"/>
+      <w:r>
+        <w:rPr>
+          <w:lang w:val="en-US"/>
+        </w:rPr>
+        <w:t>thiệu</w:t>
+      </w:r>
+      <w:proofErr w:type="spellEnd"/>
+      <w:r>
+        <w:rPr>
+          <w:lang w:val="en-US"/>
+        </w:rPr>
+        <w:t xml:space="preserve"> </w:t>
+      </w:r>
+      <w:proofErr w:type="spellStart"/>
+      <w:r>
+        <w:rPr>
+          <w:lang w:val="en-US"/>
+        </w:rPr>
+        <w:t>các</w:t>
+      </w:r>
+      <w:proofErr w:type="spellEnd"/>
+      <w:r>
+        <w:rPr>
+          <w:lang w:val="en-US"/>
+        </w:rPr>
+        <w:t xml:space="preserve"> </w:t>
+      </w:r>
+      <w:proofErr w:type="spellStart"/>
+      <w:r>
+        <w:rPr>
+          <w:lang w:val="en-US"/>
+        </w:rPr>
+        <w:t>giao</w:t>
+      </w:r>
+      <w:proofErr w:type="spellEnd"/>
+      <w:r>
+        <w:rPr>
+          <w:lang w:val="en-US"/>
+        </w:rPr>
+        <w:t xml:space="preserve"> </w:t>
+      </w:r>
+      <w:proofErr w:type="spellStart"/>
+      <w:r>
+        <w:rPr>
+          <w:lang w:val="en-US"/>
+        </w:rPr>
+        <w:t>thức</w:t>
+      </w:r>
+      <w:proofErr w:type="spellEnd"/>
+      <w:r>
+        <w:rPr>
+          <w:lang w:val="en-US"/>
+        </w:rPr>
+        <w:t xml:space="preserve"> </w:t>
+      </w:r>
+      <w:proofErr w:type="spellStart"/>
+      <w:r>
+        <w:rPr>
+          <w:lang w:val="en-US"/>
+        </w:rPr>
+        <w:t>được</w:t>
+      </w:r>
+      <w:proofErr w:type="spellEnd"/>
+      <w:r>
+        <w:rPr>
+          <w:lang w:val="en-US"/>
+        </w:rPr>
+        <w:t xml:space="preserve"> </w:t>
+      </w:r>
+      <w:proofErr w:type="spellStart"/>
+      <w:r>
+        <w:rPr>
+          <w:lang w:val="en-US"/>
+        </w:rPr>
+        <w:t>sử</w:t>
+      </w:r>
+      <w:proofErr w:type="spellEnd"/>
+      <w:r>
+        <w:rPr>
+          <w:lang w:val="en-US"/>
+        </w:rPr>
+        <w:t xml:space="preserve"> </w:t>
+      </w:r>
+      <w:proofErr w:type="spellStart"/>
+      <w:r>
+        <w:rPr>
+          <w:lang w:val="en-US"/>
+        </w:rPr>
+        <w:t>dụng</w:t>
+      </w:r>
+      <w:proofErr w:type="spellEnd"/>
+      <w:r>
+        <w:rPr>
+          <w:lang w:val="en-US"/>
+        </w:rPr>
+        <w:t xml:space="preserve"> </w:t>
+      </w:r>
+      <w:proofErr w:type="spellStart"/>
+      <w:r>
+        <w:rPr>
+          <w:lang w:val="en-US"/>
+        </w:rPr>
+        <w:t>trong</w:t>
+      </w:r>
+      <w:proofErr w:type="spellEnd"/>
+      <w:r>
+        <w:rPr>
+          <w:lang w:val="en-US"/>
+        </w:rPr>
+        <w:t xml:space="preserve"> </w:t>
+      </w:r>
+      <w:proofErr w:type="spellStart"/>
+      <w:r>
+        <w:rPr>
+          <w:lang w:val="en-US"/>
+        </w:rPr>
+        <w:t>dự</w:t>
+      </w:r>
+      <w:proofErr w:type="spellEnd"/>
+      <w:r>
+        <w:rPr>
+          <w:lang w:val="en-US"/>
+        </w:rPr>
+        <w:t xml:space="preserve"> </w:t>
+      </w:r>
+      <w:proofErr w:type="spellStart"/>
+      <w:r>
+        <w:rPr>
+          <w:lang w:val="en-US"/>
+        </w:rPr>
+        <w:t>án</w:t>
+      </w:r>
+      <w:proofErr w:type="spellEnd"/>
+      <w:r>
+        <w:rPr>
+          <w:lang w:val="en-US"/>
+        </w:rPr>
+        <w:t>.</w:t>
       </w:r>
     </w:p>
     <w:p>
@@ -1272,12 +3490,14 @@
           <w:lang w:val="en-US"/>
         </w:rPr>
       </w:pPr>
+      <w:proofErr w:type="spellStart"/>
       <w:r>
         <w:rPr>
           <w:lang w:val="en-US"/>
         </w:rPr>
         <w:t>Mavlink</w:t>
       </w:r>
+      <w:proofErr w:type="spellEnd"/>
     </w:p>
     <w:p>
       <w:pPr>
@@ -1496,11 +3716,27 @@
                 <w:lang w:val="en-US"/>
               </w:rPr>
             </w:pPr>
-            <w:r>
-              <w:rPr>
-                <w:lang w:val="en-US"/>
-              </w:rPr>
-              <w:t>IMUTask()</w:t>
+            <w:proofErr w:type="spellStart"/>
+            <w:proofErr w:type="gramStart"/>
+            <w:r>
+              <w:rPr>
+                <w:lang w:val="en-US"/>
+              </w:rPr>
+              <w:t>IMUTask</w:t>
+            </w:r>
+            <w:proofErr w:type="spellEnd"/>
+            <w:r>
+              <w:rPr>
+                <w:lang w:val="en-US"/>
+              </w:rPr>
+              <w:t>(</w:t>
+            </w:r>
+            <w:proofErr w:type="gramEnd"/>
+            <w:r>
+              <w:rPr>
+                <w:lang w:val="en-US"/>
+              </w:rPr>
+              <w:t>)</w:t>
             </w:r>
           </w:p>
         </w:tc>
@@ -1573,11 +3809,27 @@
                 <w:lang w:val="en-US"/>
               </w:rPr>
             </w:pPr>
-            <w:r>
-              <w:rPr>
-                <w:lang w:val="en-US"/>
-              </w:rPr>
-              <w:t>LoraTask()</w:t>
+            <w:proofErr w:type="spellStart"/>
+            <w:proofErr w:type="gramStart"/>
+            <w:r>
+              <w:rPr>
+                <w:lang w:val="en-US"/>
+              </w:rPr>
+              <w:t>LoraTask</w:t>
+            </w:r>
+            <w:proofErr w:type="spellEnd"/>
+            <w:r>
+              <w:rPr>
+                <w:lang w:val="en-US"/>
+              </w:rPr>
+              <w:t>(</w:t>
+            </w:r>
+            <w:proofErr w:type="gramEnd"/>
+            <w:r>
+              <w:rPr>
+                <w:lang w:val="en-US"/>
+              </w:rPr>
+              <w:t>)</w:t>
             </w:r>
           </w:p>
         </w:tc>
@@ -1597,12 +3849,126 @@
                 <w:lang w:val="en-US"/>
               </w:rPr>
             </w:pPr>
-            <w:r>
-              <w:rPr>
-                <w:lang w:val="en-US"/>
-              </w:rPr>
-              <w:t>Đóng gói và giao tiếp tới trạm mặt đất</w:t>
-            </w:r>
+            <w:proofErr w:type="spellStart"/>
+            <w:r>
+              <w:rPr>
+                <w:lang w:val="en-US"/>
+              </w:rPr>
+              <w:t>Đóng</w:t>
+            </w:r>
+            <w:proofErr w:type="spellEnd"/>
+            <w:r>
+              <w:rPr>
+                <w:lang w:val="en-US"/>
+              </w:rPr>
+              <w:t xml:space="preserve"> </w:t>
+            </w:r>
+            <w:proofErr w:type="spellStart"/>
+            <w:r>
+              <w:rPr>
+                <w:lang w:val="en-US"/>
+              </w:rPr>
+              <w:t>gói</w:t>
+            </w:r>
+            <w:proofErr w:type="spellEnd"/>
+            <w:r>
+              <w:rPr>
+                <w:lang w:val="en-US"/>
+              </w:rPr>
+              <w:t xml:space="preserve"> </w:t>
+            </w:r>
+            <w:proofErr w:type="spellStart"/>
+            <w:r>
+              <w:rPr>
+                <w:lang w:val="en-US"/>
+              </w:rPr>
+              <w:t>và</w:t>
+            </w:r>
+            <w:proofErr w:type="spellEnd"/>
+            <w:r>
+              <w:rPr>
+                <w:lang w:val="en-US"/>
+              </w:rPr>
+              <w:t xml:space="preserve"> </w:t>
+            </w:r>
+            <w:proofErr w:type="spellStart"/>
+            <w:r>
+              <w:rPr>
+                <w:lang w:val="en-US"/>
+              </w:rPr>
+              <w:t>giao</w:t>
+            </w:r>
+            <w:proofErr w:type="spellEnd"/>
+            <w:r>
+              <w:rPr>
+                <w:lang w:val="en-US"/>
+              </w:rPr>
+              <w:t xml:space="preserve"> </w:t>
+            </w:r>
+            <w:proofErr w:type="spellStart"/>
+            <w:r>
+              <w:rPr>
+                <w:lang w:val="en-US"/>
+              </w:rPr>
+              <w:t>tiếp</w:t>
+            </w:r>
+            <w:proofErr w:type="spellEnd"/>
+            <w:r>
+              <w:rPr>
+                <w:lang w:val="en-US"/>
+              </w:rPr>
+              <w:t xml:space="preserve"> </w:t>
+            </w:r>
+            <w:proofErr w:type="spellStart"/>
+            <w:r>
+              <w:rPr>
+                <w:lang w:val="en-US"/>
+              </w:rPr>
+              <w:t>tới</w:t>
+            </w:r>
+            <w:proofErr w:type="spellEnd"/>
+            <w:r>
+              <w:rPr>
+                <w:lang w:val="en-US"/>
+              </w:rPr>
+              <w:t xml:space="preserve"> </w:t>
+            </w:r>
+            <w:proofErr w:type="spellStart"/>
+            <w:r>
+              <w:rPr>
+                <w:lang w:val="en-US"/>
+              </w:rPr>
+              <w:t>trạm</w:t>
+            </w:r>
+            <w:proofErr w:type="spellEnd"/>
+            <w:r>
+              <w:rPr>
+                <w:lang w:val="en-US"/>
+              </w:rPr>
+              <w:t xml:space="preserve"> </w:t>
+            </w:r>
+            <w:proofErr w:type="spellStart"/>
+            <w:r>
+              <w:rPr>
+                <w:lang w:val="en-US"/>
+              </w:rPr>
+              <w:t>mặt</w:t>
+            </w:r>
+            <w:proofErr w:type="spellEnd"/>
+            <w:r>
+              <w:rPr>
+                <w:lang w:val="en-US"/>
+              </w:rPr>
+              <w:t xml:space="preserve"> </w:t>
+            </w:r>
+            <w:proofErr w:type="spellStart"/>
+            <w:r>
+              <w:rPr>
+                <w:lang w:val="en-US"/>
+              </w:rPr>
+              <w:t>đất</w:t>
+            </w:r>
+            <w:proofErr w:type="spellEnd"/>
           </w:p>
         </w:tc>
         <w:tc>
@@ -1657,7 +4023,21 @@
               <w:rPr>
                 <w:lang w:val="en-US"/>
               </w:rPr>
-              <w:t>PM25Task()</w:t>
+              <w:t>PM25</w:t>
+            </w:r>
+            <w:proofErr w:type="gramStart"/>
+            <w:r>
+              <w:rPr>
+                <w:lang w:val="en-US"/>
+              </w:rPr>
+              <w:t>Task(</w:t>
+            </w:r>
+            <w:proofErr w:type="gramEnd"/>
+            <w:r>
+              <w:rPr>
+                <w:lang w:val="en-US"/>
+              </w:rPr>
+              <w:t>)</w:t>
             </w:r>
           </w:p>
         </w:tc>
@@ -1677,12 +4057,98 @@
                 <w:lang w:val="en-US"/>
               </w:rPr>
             </w:pPr>
-            <w:r>
-              <w:rPr>
-                <w:lang w:val="en-US"/>
-              </w:rPr>
-              <w:t>Đo cảm biến bụi trong không khí</w:t>
-            </w:r>
+            <w:proofErr w:type="spellStart"/>
+            <w:r>
+              <w:rPr>
+                <w:lang w:val="en-US"/>
+              </w:rPr>
+              <w:t>Đo</w:t>
+            </w:r>
+            <w:proofErr w:type="spellEnd"/>
+            <w:r>
+              <w:rPr>
+                <w:lang w:val="en-US"/>
+              </w:rPr>
+              <w:t xml:space="preserve"> </w:t>
+            </w:r>
+            <w:proofErr w:type="spellStart"/>
+            <w:r>
+              <w:rPr>
+                <w:lang w:val="en-US"/>
+              </w:rPr>
+              <w:t>cảm</w:t>
+            </w:r>
+            <w:proofErr w:type="spellEnd"/>
+            <w:r>
+              <w:rPr>
+                <w:lang w:val="en-US"/>
+              </w:rPr>
+              <w:t xml:space="preserve"> </w:t>
+            </w:r>
+            <w:proofErr w:type="spellStart"/>
+            <w:r>
+              <w:rPr>
+                <w:lang w:val="en-US"/>
+              </w:rPr>
+              <w:t>biến</w:t>
+            </w:r>
+            <w:proofErr w:type="spellEnd"/>
+            <w:r>
+              <w:rPr>
+                <w:lang w:val="en-US"/>
+              </w:rPr>
+              <w:t xml:space="preserve"> </w:t>
+            </w:r>
+            <w:proofErr w:type="spellStart"/>
+            <w:r>
+              <w:rPr>
+                <w:lang w:val="en-US"/>
+              </w:rPr>
+              <w:t>bụi</w:t>
+            </w:r>
+            <w:proofErr w:type="spellEnd"/>
+            <w:r>
+              <w:rPr>
+                <w:lang w:val="en-US"/>
+              </w:rPr>
+              <w:t xml:space="preserve"> </w:t>
+            </w:r>
+            <w:proofErr w:type="spellStart"/>
+            <w:r>
+              <w:rPr>
+                <w:lang w:val="en-US"/>
+              </w:rPr>
+              <w:t>trong</w:t>
+            </w:r>
+            <w:proofErr w:type="spellEnd"/>
+            <w:r>
+              <w:rPr>
+                <w:lang w:val="en-US"/>
+              </w:rPr>
+              <w:t xml:space="preserve"> </w:t>
+            </w:r>
+            <w:proofErr w:type="spellStart"/>
+            <w:r>
+              <w:rPr>
+                <w:lang w:val="en-US"/>
+              </w:rPr>
+              <w:t>không</w:t>
+            </w:r>
+            <w:proofErr w:type="spellEnd"/>
+            <w:r>
+              <w:rPr>
+                <w:lang w:val="en-US"/>
+              </w:rPr>
+              <w:t xml:space="preserve"> </w:t>
+            </w:r>
+            <w:proofErr w:type="spellStart"/>
+            <w:r>
+              <w:rPr>
+                <w:lang w:val="en-US"/>
+              </w:rPr>
+              <w:t>khí</w:t>
+            </w:r>
+            <w:proofErr w:type="spellEnd"/>
           </w:p>
         </w:tc>
         <w:tc>
@@ -1731,7 +4197,27 @@
               <w:rPr>
                 <w:lang w:val="en-US"/>
               </w:rPr>
-              <w:t>BME280Task</w:t>
+              <w:t>BME280</w:t>
+            </w:r>
+            <w:proofErr w:type="gramStart"/>
+            <w:r>
+              <w:rPr>
+                <w:lang w:val="en-US"/>
+              </w:rPr>
+              <w:t>Task</w:t>
+            </w:r>
+            <w:r>
+              <w:rPr>
+                <w:lang w:val="en-US"/>
+              </w:rPr>
+              <w:t>(</w:t>
+            </w:r>
+            <w:proofErr w:type="gramEnd"/>
+            <w:r>
+              <w:rPr>
+                <w:lang w:val="en-US"/>
+              </w:rPr>
+              <w:t>)</w:t>
             </w:r>
           </w:p>
         </w:tc>
@@ -1751,12 +4237,140 @@
                 <w:lang w:val="en-US"/>
               </w:rPr>
             </w:pPr>
-            <w:r>
-              <w:rPr>
-                <w:lang w:val="en-US"/>
-              </w:rPr>
-              <w:t>Đo nhiệt độ, áp suất, đọ ẩm từ môi trường</w:t>
-            </w:r>
+            <w:proofErr w:type="spellStart"/>
+            <w:r>
+              <w:rPr>
+                <w:lang w:val="en-US"/>
+              </w:rPr>
+              <w:t>Đo</w:t>
+            </w:r>
+            <w:proofErr w:type="spellEnd"/>
+            <w:r>
+              <w:rPr>
+                <w:lang w:val="en-US"/>
+              </w:rPr>
+              <w:t xml:space="preserve"> </w:t>
+            </w:r>
+            <w:proofErr w:type="spellStart"/>
+            <w:r>
+              <w:rPr>
+                <w:lang w:val="en-US"/>
+              </w:rPr>
+              <w:t>nhiệt</w:t>
+            </w:r>
+            <w:proofErr w:type="spellEnd"/>
+            <w:r>
+              <w:rPr>
+                <w:lang w:val="en-US"/>
+              </w:rPr>
+              <w:t xml:space="preserve"> </w:t>
+            </w:r>
+            <w:proofErr w:type="spellStart"/>
+            <w:r>
+              <w:rPr>
+                <w:lang w:val="en-US"/>
+              </w:rPr>
+              <w:t>độ</w:t>
+            </w:r>
+            <w:proofErr w:type="spellEnd"/>
+            <w:r>
+              <w:rPr>
+                <w:lang w:val="en-US"/>
+              </w:rPr>
+              <w:t xml:space="preserve">, </w:t>
+            </w:r>
+            <w:proofErr w:type="spellStart"/>
+            <w:r>
+              <w:rPr>
+                <w:lang w:val="en-US"/>
+              </w:rPr>
+              <w:t>áp</w:t>
+            </w:r>
+            <w:proofErr w:type="spellEnd"/>
+            <w:r>
+              <w:rPr>
+                <w:lang w:val="en-US"/>
+              </w:rPr>
+              <w:t xml:space="preserve"> </w:t>
+            </w:r>
+            <w:proofErr w:type="spellStart"/>
+            <w:r>
+              <w:rPr>
+                <w:lang w:val="en-US"/>
+              </w:rPr>
+              <w:t>suất</w:t>
+            </w:r>
+            <w:proofErr w:type="spellEnd"/>
+            <w:r>
+              <w:rPr>
+                <w:lang w:val="en-US"/>
+              </w:rPr>
+              <w:t xml:space="preserve">, </w:t>
+            </w:r>
+            <w:proofErr w:type="spellStart"/>
+            <w:r>
+              <w:rPr>
+                <w:lang w:val="en-US"/>
+              </w:rPr>
+              <w:t>đọ</w:t>
+            </w:r>
+            <w:proofErr w:type="spellEnd"/>
+            <w:r>
+              <w:rPr>
+                <w:lang w:val="en-US"/>
+              </w:rPr>
+              <w:t xml:space="preserve"> </w:t>
+            </w:r>
+            <w:proofErr w:type="spellStart"/>
+            <w:r>
+              <w:rPr>
+                <w:lang w:val="en-US"/>
+              </w:rPr>
+              <w:t>ẩm</w:t>
+            </w:r>
+            <w:proofErr w:type="spellEnd"/>
+            <w:r>
+              <w:rPr>
+                <w:lang w:val="en-US"/>
+              </w:rPr>
+              <w:t xml:space="preserve"> </w:t>
+            </w:r>
+            <w:proofErr w:type="spellStart"/>
+            <w:r>
+              <w:rPr>
+                <w:lang w:val="en-US"/>
+              </w:rPr>
+              <w:t>từ</w:t>
+            </w:r>
+            <w:proofErr w:type="spellEnd"/>
+            <w:r>
+              <w:rPr>
+                <w:lang w:val="en-US"/>
+              </w:rPr>
+              <w:t xml:space="preserve"> </w:t>
+            </w:r>
+            <w:proofErr w:type="spellStart"/>
+            <w:r>
+              <w:rPr>
+                <w:lang w:val="en-US"/>
+              </w:rPr>
+              <w:t>môi</w:t>
+            </w:r>
+            <w:proofErr w:type="spellEnd"/>
+            <w:r>
+              <w:rPr>
+                <w:lang w:val="en-US"/>
+              </w:rPr>
+              <w:t xml:space="preserve"> </w:t>
+            </w:r>
+            <w:proofErr w:type="spellStart"/>
+            <w:r>
+              <w:rPr>
+                <w:lang w:val="en-US"/>
+              </w:rPr>
+              <w:t>trường</w:t>
+            </w:r>
+            <w:proofErr w:type="spellEnd"/>
           </w:p>
         </w:tc>
         <w:tc>
@@ -1801,11 +4415,27 @@
                 <w:lang w:val="en-US"/>
               </w:rPr>
             </w:pPr>
-            <w:r>
-              <w:rPr>
-                <w:lang w:val="en-US"/>
-              </w:rPr>
-              <w:t>MicroSDTask()</w:t>
+            <w:proofErr w:type="spellStart"/>
+            <w:proofErr w:type="gramStart"/>
+            <w:r>
+              <w:rPr>
+                <w:lang w:val="en-US"/>
+              </w:rPr>
+              <w:t>MicroSDTask</w:t>
+            </w:r>
+            <w:proofErr w:type="spellEnd"/>
+            <w:r>
+              <w:rPr>
+                <w:lang w:val="en-US"/>
+              </w:rPr>
+              <w:t>(</w:t>
+            </w:r>
+            <w:proofErr w:type="gramEnd"/>
+            <w:r>
+              <w:rPr>
+                <w:lang w:val="en-US"/>
+              </w:rPr>
+              <w:t>)</w:t>
             </w:r>
           </w:p>
         </w:tc>
@@ -1829,7 +4459,77 @@
               <w:rPr>
                 <w:lang w:val="en-US"/>
               </w:rPr>
-              <w:t>Log dữ liệu trong quá trình bay</w:t>
+              <w:t xml:space="preserve">Log </w:t>
+            </w:r>
+            <w:proofErr w:type="spellStart"/>
+            <w:r>
+              <w:rPr>
+                <w:lang w:val="en-US"/>
+              </w:rPr>
+              <w:t>dữ</w:t>
+            </w:r>
+            <w:proofErr w:type="spellEnd"/>
+            <w:r>
+              <w:rPr>
+                <w:lang w:val="en-US"/>
+              </w:rPr>
+              <w:t xml:space="preserve"> </w:t>
+            </w:r>
+            <w:proofErr w:type="spellStart"/>
+            <w:r>
+              <w:rPr>
+                <w:lang w:val="en-US"/>
+              </w:rPr>
+              <w:t>liệu</w:t>
+            </w:r>
+            <w:proofErr w:type="spellEnd"/>
+            <w:r>
+              <w:rPr>
+                <w:lang w:val="en-US"/>
+              </w:rPr>
+              <w:t xml:space="preserve"> </w:t>
+            </w:r>
+            <w:proofErr w:type="spellStart"/>
+            <w:r>
+              <w:rPr>
+                <w:lang w:val="en-US"/>
+              </w:rPr>
+              <w:t>trong</w:t>
+            </w:r>
+            <w:proofErr w:type="spellEnd"/>
+            <w:r>
+              <w:rPr>
+                <w:lang w:val="en-US"/>
+              </w:rPr>
+              <w:t xml:space="preserve"> </w:t>
+            </w:r>
+            <w:proofErr w:type="spellStart"/>
+            <w:r>
+              <w:rPr>
+                <w:lang w:val="en-US"/>
+              </w:rPr>
+              <w:t>quá</w:t>
+            </w:r>
+            <w:proofErr w:type="spellEnd"/>
+            <w:r>
+              <w:rPr>
+                <w:lang w:val="en-US"/>
+              </w:rPr>
+              <w:t xml:space="preserve"> </w:t>
+            </w:r>
+            <w:proofErr w:type="spellStart"/>
+            <w:r>
+              <w:rPr>
+                <w:lang w:val="en-US"/>
+              </w:rPr>
+              <w:t>trình</w:t>
+            </w:r>
+            <w:proofErr w:type="spellEnd"/>
+            <w:r>
+              <w:rPr>
+                <w:lang w:val="en-US"/>
+              </w:rPr>
+              <w:t xml:space="preserve"> bay</w:t>
             </w:r>
           </w:p>
         </w:tc>
@@ -1875,11 +4575,27 @@
                 <w:lang w:val="en-US"/>
               </w:rPr>
             </w:pPr>
-            <w:r>
-              <w:rPr>
-                <w:lang w:val="en-US"/>
-              </w:rPr>
-              <w:t>GPSTask()</w:t>
+            <w:proofErr w:type="spellStart"/>
+            <w:proofErr w:type="gramStart"/>
+            <w:r>
+              <w:rPr>
+                <w:lang w:val="en-US"/>
+              </w:rPr>
+              <w:t>GPSTask</w:t>
+            </w:r>
+            <w:proofErr w:type="spellEnd"/>
+            <w:r>
+              <w:rPr>
+                <w:lang w:val="en-US"/>
+              </w:rPr>
+              <w:t>(</w:t>
+            </w:r>
+            <w:proofErr w:type="gramEnd"/>
+            <w:r>
+              <w:rPr>
+                <w:lang w:val="en-US"/>
+              </w:rPr>
+              <w:t>)</w:t>
             </w:r>
           </w:p>
         </w:tc>
@@ -1899,11 +4615,89 @@
                 <w:lang w:val="en-US"/>
               </w:rPr>
             </w:pPr>
-            <w:r>
-              <w:rPr>
-                <w:lang w:val="en-US"/>
-              </w:rPr>
-              <w:t>Lấy dữ liệu từ cảm biến GPS</w:t>
+            <w:proofErr w:type="spellStart"/>
+            <w:r>
+              <w:rPr>
+                <w:lang w:val="en-US"/>
+              </w:rPr>
+              <w:t>Lấy</w:t>
+            </w:r>
+            <w:proofErr w:type="spellEnd"/>
+            <w:r>
+              <w:rPr>
+                <w:lang w:val="en-US"/>
+              </w:rPr>
+              <w:t xml:space="preserve"> </w:t>
+            </w:r>
+            <w:proofErr w:type="spellStart"/>
+            <w:r>
+              <w:rPr>
+                <w:lang w:val="en-US"/>
+              </w:rPr>
+              <w:t>dữ</w:t>
+            </w:r>
+            <w:proofErr w:type="spellEnd"/>
+            <w:r>
+              <w:rPr>
+                <w:lang w:val="en-US"/>
+              </w:rPr>
+              <w:t xml:space="preserve"> </w:t>
+            </w:r>
+            <w:proofErr w:type="spellStart"/>
+            <w:r>
+              <w:rPr>
+                <w:lang w:val="en-US"/>
+              </w:rPr>
+              <w:t>liệu</w:t>
+            </w:r>
+            <w:proofErr w:type="spellEnd"/>
+            <w:r>
+              <w:rPr>
+                <w:lang w:val="en-US"/>
+              </w:rPr>
+              <w:t xml:space="preserve"> </w:t>
+            </w:r>
+            <w:proofErr w:type="spellStart"/>
+            <w:r>
+              <w:rPr>
+                <w:lang w:val="en-US"/>
+              </w:rPr>
+              <w:t>từ</w:t>
+            </w:r>
+            <w:proofErr w:type="spellEnd"/>
+            <w:r>
+              <w:rPr>
+                <w:lang w:val="en-US"/>
+              </w:rPr>
+              <w:t xml:space="preserve"> </w:t>
+            </w:r>
+            <w:proofErr w:type="spellStart"/>
+            <w:r>
+              <w:rPr>
+                <w:lang w:val="en-US"/>
+              </w:rPr>
+              <w:t>cảm</w:t>
+            </w:r>
+            <w:proofErr w:type="spellEnd"/>
+            <w:r>
+              <w:rPr>
+                <w:lang w:val="en-US"/>
+              </w:rPr>
+              <w:t xml:space="preserve"> </w:t>
+            </w:r>
+            <w:proofErr w:type="spellStart"/>
+            <w:r>
+              <w:rPr>
+                <w:lang w:val="en-US"/>
+              </w:rPr>
+              <w:t>biến</w:t>
+            </w:r>
+            <w:proofErr w:type="spellEnd"/>
+            <w:r>
+              <w:rPr>
+                <w:lang w:val="en-US"/>
+              </w:rPr>
+              <w:t xml:space="preserve"> GPS</w:t>
             </w:r>
           </w:p>
         </w:tc>
@@ -1928,6 +4722,244 @@
                 <w:lang w:val="en-US"/>
               </w:rPr>
               <w:t>5 HZ</w:t>
+            </w:r>
+          </w:p>
+        </w:tc>
+      </w:tr>
+      <w:tr>
+        <w:tc>
+          <w:tcPr>
+            <w:tcW w:w="2816" w:type="dxa"/>
+          </w:tcPr>
+          <w:p>
+            <w:pPr>
+              <w:pStyle w:val="titlenh"/>
+              <w:numPr>
+                <w:ilvl w:val="0"/>
+                <w:numId w:val="0"/>
+              </w:numPr>
+              <w:jc w:val="both"/>
+              <w:rPr>
+                <w:lang w:val="en-US"/>
+              </w:rPr>
+            </w:pPr>
+            <w:proofErr w:type="spellStart"/>
+            <w:proofErr w:type="gramStart"/>
+            <w:r>
+              <w:rPr>
+                <w:lang w:val="en-US"/>
+              </w:rPr>
+              <w:t>PIDTask</w:t>
+            </w:r>
+            <w:proofErr w:type="spellEnd"/>
+            <w:r>
+              <w:rPr>
+                <w:lang w:val="en-US"/>
+              </w:rPr>
+              <w:t>(</w:t>
+            </w:r>
+            <w:proofErr w:type="gramEnd"/>
+            <w:r>
+              <w:rPr>
+                <w:lang w:val="en-US"/>
+              </w:rPr>
+              <w:t>)</w:t>
+            </w:r>
+          </w:p>
+        </w:tc>
+        <w:tc>
+          <w:tcPr>
+            <w:tcW w:w="5999" w:type="dxa"/>
+          </w:tcPr>
+          <w:p>
+            <w:pPr>
+              <w:pStyle w:val="titlenh"/>
+              <w:numPr>
+                <w:ilvl w:val="0"/>
+                <w:numId w:val="0"/>
+              </w:numPr>
+              <w:jc w:val="both"/>
+              <w:rPr>
+                <w:lang w:val="en-US"/>
+              </w:rPr>
+            </w:pPr>
+            <w:r>
+              <w:rPr>
+                <w:lang w:val="en-US"/>
+              </w:rPr>
+              <w:t xml:space="preserve">Cân </w:t>
+            </w:r>
+            <w:proofErr w:type="spellStart"/>
+            <w:r>
+              <w:rPr>
+                <w:lang w:val="en-US"/>
+              </w:rPr>
+              <w:t>bằng</w:t>
+            </w:r>
+            <w:proofErr w:type="spellEnd"/>
+            <w:r>
+              <w:rPr>
+                <w:lang w:val="en-US"/>
+              </w:rPr>
+              <w:t xml:space="preserve"> </w:t>
+            </w:r>
+          </w:p>
+        </w:tc>
+        <w:tc>
+          <w:tcPr>
+            <w:tcW w:w="1713" w:type="dxa"/>
+          </w:tcPr>
+          <w:p>
+            <w:pPr>
+              <w:pStyle w:val="titlenh"/>
+              <w:numPr>
+                <w:ilvl w:val="0"/>
+                <w:numId w:val="0"/>
+              </w:numPr>
+              <w:jc w:val="both"/>
+              <w:rPr>
+                <w:lang w:val="en-US"/>
+              </w:rPr>
+            </w:pPr>
+            <w:r>
+              <w:rPr>
+                <w:lang w:val="en-US"/>
+              </w:rPr>
+              <w:t>50</w:t>
+            </w:r>
+          </w:p>
+        </w:tc>
+      </w:tr>
+      <w:tr>
+        <w:tc>
+          <w:tcPr>
+            <w:tcW w:w="2816" w:type="dxa"/>
+          </w:tcPr>
+          <w:p>
+            <w:pPr>
+              <w:pStyle w:val="titlenh"/>
+              <w:numPr>
+                <w:ilvl w:val="0"/>
+                <w:numId w:val="0"/>
+              </w:numPr>
+              <w:jc w:val="both"/>
+              <w:rPr>
+                <w:lang w:val="en-US"/>
+              </w:rPr>
+            </w:pPr>
+            <w:proofErr w:type="spellStart"/>
+            <w:proofErr w:type="gramStart"/>
+            <w:r>
+              <w:rPr>
+                <w:lang w:val="en-US"/>
+              </w:rPr>
+              <w:t>MotorTask</w:t>
+            </w:r>
+            <w:proofErr w:type="spellEnd"/>
+            <w:r>
+              <w:rPr>
+                <w:lang w:val="en-US"/>
+              </w:rPr>
+              <w:t>(</w:t>
+            </w:r>
+            <w:proofErr w:type="gramEnd"/>
+            <w:r>
+              <w:rPr>
+                <w:lang w:val="en-US"/>
+              </w:rPr>
+              <w:t>)</w:t>
+            </w:r>
+          </w:p>
+        </w:tc>
+        <w:tc>
+          <w:tcPr>
+            <w:tcW w:w="5999" w:type="dxa"/>
+          </w:tcPr>
+          <w:p>
+            <w:pPr>
+              <w:pStyle w:val="titlenh"/>
+              <w:numPr>
+                <w:ilvl w:val="0"/>
+                <w:numId w:val="0"/>
+              </w:numPr>
+              <w:jc w:val="both"/>
+              <w:rPr>
+                <w:lang w:val="en-US"/>
+              </w:rPr>
+            </w:pPr>
+            <w:proofErr w:type="spellStart"/>
+            <w:r>
+              <w:rPr>
+                <w:lang w:val="en-US"/>
+              </w:rPr>
+              <w:t>Điều</w:t>
+            </w:r>
+            <w:proofErr w:type="spellEnd"/>
+            <w:r>
+              <w:rPr>
+                <w:lang w:val="en-US"/>
+              </w:rPr>
+              <w:t xml:space="preserve"> </w:t>
+            </w:r>
+            <w:proofErr w:type="spellStart"/>
+            <w:r>
+              <w:rPr>
+                <w:lang w:val="en-US"/>
+              </w:rPr>
+              <w:t>khiển</w:t>
+            </w:r>
+            <w:proofErr w:type="spellEnd"/>
+            <w:r>
+              <w:rPr>
+                <w:lang w:val="en-US"/>
+              </w:rPr>
+              <w:t xml:space="preserve"> </w:t>
+            </w:r>
+            <w:proofErr w:type="spellStart"/>
+            <w:r>
+              <w:rPr>
+                <w:lang w:val="en-US"/>
+              </w:rPr>
+              <w:t>động</w:t>
+            </w:r>
+            <w:proofErr w:type="spellEnd"/>
+            <w:r>
+              <w:rPr>
+                <w:lang w:val="en-US"/>
+              </w:rPr>
+              <w:t xml:space="preserve"> </w:t>
+            </w:r>
+            <w:proofErr w:type="spellStart"/>
+            <w:r>
+              <w:rPr>
+                <w:lang w:val="en-US"/>
+              </w:rPr>
+              <w:t>cơ</w:t>
+            </w:r>
+            <w:proofErr w:type="spellEnd"/>
+          </w:p>
+        </w:tc>
+        <w:tc>
+          <w:tcPr>
+            <w:tcW w:w="1713" w:type="dxa"/>
+          </w:tcPr>
+          <w:p>
+            <w:pPr>
+              <w:pStyle w:val="titlenh"/>
+              <w:numPr>
+                <w:ilvl w:val="0"/>
+                <w:numId w:val="0"/>
+              </w:numPr>
+              <w:jc w:val="both"/>
+              <w:rPr>
+                <w:lang w:val="en-US"/>
+              </w:rPr>
+            </w:pPr>
+            <w:r>
+              <w:rPr>
+                <w:lang w:val="en-US"/>
+              </w:rPr>
+              <w:t>50</w:t>
             </w:r>
           </w:p>
         </w:tc>
@@ -3239,6 +6271,7 @@
   <w:style w:type="character" w:default="1" w:styleId="DefaultParagraphFont">
     <w:name w:val="Default Paragraph Font"/>
     <w:uiPriority w:val="1"/>
+    <w:semiHidden/>
     <w:unhideWhenUsed/>
   </w:style>
   <w:style w:type="table" w:default="1" w:styleId="TableNormal">
@@ -4300,6 +7333,10 @@
 </file>
 
 <file path=customXml/item1.xml><?xml version="1.0" encoding="utf-8"?>
+<b:Sources xmlns:b="http://schemas.openxmlformats.org/officeDocument/2006/bibliography" xmlns="http://schemas.openxmlformats.org/officeDocument/2006/bibliography" SelectedStyle="\APASixthEditionOfficeOnline.xsl" StyleName="APA" Version="6"/>
+</file>
+
+<file path=customXml/item2.xml><?xml version="1.0" encoding="utf-8"?>
 <s:customData xmlns="http://www.wps.cn/officeDocument/2013/wpsCustomData" xmlns:s="http://www.wps.cn/officeDocument/2013/wpsCustomData">
   <customSectProps>
     <customSectPr/>
@@ -4313,22 +7350,18 @@
 </s:customData>
 </file>
 
-<file path=customXml/item2.xml><?xml version="1.0" encoding="utf-8"?>
-<b:Sources xmlns:b="http://schemas.openxmlformats.org/officeDocument/2006/bibliography" xmlns="http://schemas.openxmlformats.org/officeDocument/2006/bibliography" SelectedStyle="\APASixthEditionOfficeOnline.xsl" StyleName="APA" Version="6"/>
+<file path=customXml/itemProps1.xml><?xml version="1.0" encoding="utf-8"?>
+<ds:datastoreItem xmlns:ds="http://schemas.openxmlformats.org/officeDocument/2006/customXml" ds:itemID="{71CAE68F-CD8F-4C50-9AF9-FACE49D4DE06}">
+  <ds:schemaRefs>
+    <ds:schemaRef ds:uri="http://schemas.openxmlformats.org/officeDocument/2006/bibliography"/>
+  </ds:schemaRefs>
+</ds:datastoreItem>
 </file>
 
-<file path=customXml/itemProps1.xml><?xml version="1.0" encoding="utf-8"?>
+<file path=customXml/itemProps2.xml><?xml version="1.0" encoding="utf-8"?>
 <ds:datastoreItem xmlns:ds="http://schemas.openxmlformats.org/officeDocument/2006/customXml" ds:itemID="{B1977F7D-205B-4081-913C-38D41E755F92}">
   <ds:schemaRefs>
     <ds:schemaRef ds:uri="http://www.wps.cn/officeDocument/2013/wpsCustomData"/>
   </ds:schemaRefs>
 </ds:datastoreItem>
-</file>
-
-<file path=customXml/itemProps2.xml><?xml version="1.0" encoding="utf-8"?>
-<ds:datastoreItem xmlns:ds="http://schemas.openxmlformats.org/officeDocument/2006/customXml" ds:itemID="{71CAE68F-CD8F-4C50-9AF9-FACE49D4DE06}">
-  <ds:schemaRefs>
-    <ds:schemaRef ds:uri="http://schemas.openxmlformats.org/officeDocument/2006/bibliography"/>
-  </ds:schemaRefs>
-</ds:datastoreItem>
 </file>
</xml_diff>